<commit_message>
Include Task1 of Proposal
</commit_message>
<xml_diff>
--- a/Assignment03 DSA _ProjectProposal.docx
+++ b/Assignment03 DSA _ProjectProposal.docx
@@ -1,6 +1,6 @@
 
 <file path=word/document.xml><?xml version="1.0" encoding="utf-8"?>
-<w:document xmlns:wpc="http://schemas.microsoft.com/office/word/2010/wordprocessingCanvas" xmlns:cx="http://schemas.microsoft.com/office/drawing/2014/chartex" xmlns:cx1="http://schemas.microsoft.com/office/drawing/2015/9/8/chartex" xmlns:cx2="http://schemas.microsoft.com/office/drawing/2015/10/21/chartex" xmlns:cx3="http://schemas.microsoft.com/office/drawing/2016/5/9/chartex" xmlns:cx4="http://schemas.microsoft.com/office/drawing/2016/5/10/chartex" xmlns:cx5="http://schemas.microsoft.com/office/drawing/2016/5/11/chartex" xmlns:cx6="http://schemas.microsoft.com/office/drawing/2016/5/12/chartex" xmlns:cx7="http://schemas.microsoft.com/office/drawing/2016/5/13/chartex" xmlns:cx8="http://schemas.microsoft.com/office/drawing/2016/5/14/chartex" xmlns:mc="http://schemas.openxmlformats.org/markup-compatibility/2006" xmlns:aink="http://schemas.microsoft.com/office/drawing/2016/ink" xmlns:am3d="http://schemas.microsoft.com/office/drawing/2017/model3d" xmlns:o="urn:schemas-microsoft-com:office:office" xmlns:r="http://schemas.openxmlformats.org/officeDocument/2006/relationships" xmlns:m="http://schemas.openxmlformats.org/officeDocument/2006/math" xmlns:v="urn:schemas-microsoft-com:vml" xmlns:wp14="http://schemas.microsoft.com/office/word/2010/wordprocessingDrawing" xmlns:wp="http://schemas.openxmlformats.org/drawingml/2006/wordprocessingDrawing" xmlns:w10="urn:schemas-microsoft-com:office:word" xmlns:w="http://schemas.openxmlformats.org/wordprocessingml/2006/main" xmlns:w14="http://schemas.microsoft.com/office/word/2010/wordml" xmlns:w15="http://schemas.microsoft.com/office/word/2012/wordml" xmlns:w16cid="http://schemas.microsoft.com/office/word/2016/wordml/cid" xmlns:w16se="http://schemas.microsoft.com/office/word/2015/wordml/symex" xmlns:wpg="http://schemas.microsoft.com/office/word/2010/wordprocessingGroup" xmlns:wpi="http://schemas.microsoft.com/office/word/2010/wordprocessingInk" xmlns:wne="http://schemas.microsoft.com/office/word/2006/wordml" xmlns:wps="http://schemas.microsoft.com/office/word/2010/wordprocessingShape" mc:Ignorable="w14 w15 w16se w16cid wp14">
+<w:document xmlns:wpc="http://schemas.microsoft.com/office/word/2010/wordprocessingCanvas" xmlns:cx="http://schemas.microsoft.com/office/drawing/2014/chartex" xmlns:cx1="http://schemas.microsoft.com/office/drawing/2015/9/8/chartex" xmlns:cx2="http://schemas.microsoft.com/office/drawing/2015/10/21/chartex" xmlns:cx3="http://schemas.microsoft.com/office/drawing/2016/5/9/chartex" xmlns:cx4="http://schemas.microsoft.com/office/drawing/2016/5/10/chartex" xmlns:cx5="http://schemas.microsoft.com/office/drawing/2016/5/11/chartex" xmlns:cx6="http://schemas.microsoft.com/office/drawing/2016/5/12/chartex" xmlns:cx7="http://schemas.microsoft.com/office/drawing/2016/5/13/chartex" xmlns:cx8="http://schemas.microsoft.com/office/drawing/2016/5/14/chartex" xmlns:mc="http://schemas.openxmlformats.org/markup-compatibility/2006" xmlns:aink="http://schemas.microsoft.com/office/drawing/2016/ink" xmlns:am3d="http://schemas.microsoft.com/office/drawing/2017/model3d" xmlns:o="urn:schemas-microsoft-com:office:office" xmlns:oel="http://schemas.microsoft.com/office/2019/extlst" xmlns:r="http://schemas.openxmlformats.org/officeDocument/2006/relationships" xmlns:m="http://schemas.openxmlformats.org/officeDocument/2006/math" xmlns:v="urn:schemas-microsoft-com:vml" xmlns:wp14="http://schemas.microsoft.com/office/word/2010/wordprocessingDrawing" xmlns:wp="http://schemas.openxmlformats.org/drawingml/2006/wordprocessingDrawing" xmlns:w10="urn:schemas-microsoft-com:office:word" xmlns:w="http://schemas.openxmlformats.org/wordprocessingml/2006/main" xmlns:w14="http://schemas.microsoft.com/office/word/2010/wordml" xmlns:w15="http://schemas.microsoft.com/office/word/2012/wordml" xmlns:w16cex="http://schemas.microsoft.com/office/word/2018/wordml/cex" xmlns:w16cid="http://schemas.microsoft.com/office/word/2016/wordml/cid" xmlns:w16="http://schemas.microsoft.com/office/word/2018/wordml" xmlns:w16sdtdh="http://schemas.microsoft.com/office/word/2020/wordml/sdtdatahash" xmlns:w16se="http://schemas.microsoft.com/office/word/2015/wordml/symex" xmlns:wpg="http://schemas.microsoft.com/office/word/2010/wordprocessingGroup" xmlns:wpi="http://schemas.microsoft.com/office/word/2010/wordprocessingInk" xmlns:wne="http://schemas.microsoft.com/office/word/2006/wordml" xmlns:wps="http://schemas.microsoft.com/office/word/2010/wordprocessingShape" mc:Ignorable="w14 w15 w16se w16cid w16 w16cex w16sdtdh wp14">
   <w:body>
     <w:tbl>
       <w:tblPr>
@@ -189,8 +189,6 @@
         </w:rPr>
         <w:t xml:space="preserve"> 0</w:t>
       </w:r>
-      <w:bookmarkStart w:id="0" w:name="_GoBack"/>
-      <w:bookmarkEnd w:id="0"/>
       <w:r>
         <w:rPr>
           <w:rFonts w:ascii="Times New Roman" w:hAnsi="Times New Roman"/>
@@ -854,13 +852,13 @@
               </wp:anchor>
             </w:drawing>
           </mc:Choice>
-          <mc:Fallback xmlns:w16cex="http://schemas.microsoft.com/office/word/2018/wordml/cex" xmlns:w16="http://schemas.microsoft.com/office/word/2018/wordml" xmlns:w16sdtdh="http://schemas.microsoft.com/office/word/2020/wordml/sdtdatahash">
+          <mc:Fallback>
             <w:pict>
               <v:shapetype w14:anchorId="35F6D31B" id="_x0000_t202" coordsize="21600,21600" o:spt="202" path="m,l,21600r21600,l21600,xe">
                 <v:stroke joinstyle="miter"/>
                 <v:path gradientshapeok="t" o:connecttype="rect"/>
               </v:shapetype>
-              <v:shape id="Text Box 12" o:spid="_x0000_s1026" type="#_x0000_t202" style="position:absolute;margin-left:222.75pt;margin-top:3876.05pt;width:262.15pt;height:132pt;z-index:251669504;visibility:visible;mso-wrap-style:square;mso-wrap-distance-left:9pt;mso-wrap-distance-top:0;mso-wrap-distance-right:9pt;mso-wrap-distance-bottom:0;mso-position-horizontal:absolute;mso-position-horizontal-relative:text;mso-position-vertical:absolute;mso-position-vertical-relative:text;v-text-anchor:top" o:gfxdata="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" fillcolor="white [3201]" strokeweight=".5pt">
+              <v:shape id="Text Box 12" o:spid="_x0000_s1026" type="#_x0000_t202" style="position:absolute;margin-left:222.75pt;margin-top:3876.05pt;width:262.15pt;height:132pt;z-index:251669504;visibility:visible;mso-wrap-style:square;mso-wrap-distance-left:9pt;mso-wrap-distance-top:0;mso-wrap-distance-right:9pt;mso-wrap-distance-bottom:0;mso-position-horizontal:absolute;mso-position-horizontal-relative:text;mso-position-vertical:absolute;mso-position-vertical-relative:text;v-text-anchor:top" o:gfxdata="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" fillcolor="white [3201]" strokeweight=".5pt">
                 <v:textbox>
                   <w:txbxContent>
                     <w:p>
@@ -1005,12 +1003,476 @@
           </w:tcPr>
           <w:p>
             <w:pPr>
-              <w:pStyle w:val="Default"/>
+              <w:pStyle w:val="Heading2"/>
+              <w:jc w:val="center"/>
+            </w:pPr>
+            <w:r>
+              <w:lastRenderedPageBreak/>
+              <w:t xml:space="preserve">Implementing Fast Fourier Transform (FFT) Algorithm </w:t>
+            </w:r>
+            <w:r>
+              <w:t>and</w:t>
+            </w:r>
+            <w:r>
+              <w:t xml:space="preserve"> Image Processing</w:t>
+            </w:r>
+          </w:p>
+          <w:p>
+            <w:pPr>
+              <w:pStyle w:val="Heading3"/>
+            </w:pPr>
+            <w:r>
+              <w:t>Introduction:</w:t>
+            </w:r>
+          </w:p>
+          <w:p>
+            <w:pPr>
+              <w:pStyle w:val="Default"/>
+              <w:numPr>
+                <w:ilvl w:val="0"/>
+                <w:numId w:val="45"/>
+              </w:numPr>
               <w:jc w:val="both"/>
               <w:rPr>
                 <w:rFonts w:ascii="Times New Roman" w:hAnsi="Times New Roman" w:cs="Times New Roman"/>
               </w:rPr>
             </w:pPr>
+            <w:r>
+              <w:rPr>
+                <w:rFonts w:ascii="Times New Roman" w:hAnsi="Times New Roman" w:cs="Times New Roman"/>
+              </w:rPr>
+              <w:t>Brief overview of FFT and its significance in signal processing and image analysis.</w:t>
+            </w:r>
+          </w:p>
+          <w:p>
+            <w:pPr>
+              <w:pStyle w:val="Default"/>
+              <w:numPr>
+                <w:ilvl w:val="0"/>
+                <w:numId w:val="45"/>
+              </w:numPr>
+              <w:jc w:val="both"/>
+              <w:rPr>
+                <w:rFonts w:ascii="Times New Roman" w:hAnsi="Times New Roman" w:cs="Times New Roman"/>
+              </w:rPr>
+            </w:pPr>
+            <w:r>
+              <w:rPr>
+                <w:rFonts w:ascii="Times New Roman" w:hAnsi="Times New Roman" w:cs="Times New Roman"/>
+              </w:rPr>
+              <w:t>Mention the goal: Implementing FFT from scratch for image processing in Python.</w:t>
+            </w:r>
+          </w:p>
+          <w:p>
+            <w:pPr>
+              <w:pStyle w:val="Heading3"/>
+            </w:pPr>
+            <w:r>
+              <w:t>Objectives:</w:t>
+            </w:r>
+          </w:p>
+          <w:p>
+            <w:pPr>
+              <w:pStyle w:val="Default"/>
+              <w:numPr>
+                <w:ilvl w:val="0"/>
+                <w:numId w:val="46"/>
+              </w:numPr>
+              <w:jc w:val="both"/>
+              <w:rPr>
+                <w:rFonts w:ascii="Times New Roman" w:hAnsi="Times New Roman" w:cs="Times New Roman"/>
+              </w:rPr>
+            </w:pPr>
+            <w:r>
+              <w:rPr>
+                <w:rFonts w:ascii="Times New Roman" w:hAnsi="Times New Roman" w:cs="Times New Roman"/>
+              </w:rPr>
+              <w:t>Develop a deep understanding of the FFT algorithm and its applications.</w:t>
+            </w:r>
+          </w:p>
+          <w:p>
+            <w:pPr>
+              <w:pStyle w:val="Default"/>
+              <w:numPr>
+                <w:ilvl w:val="0"/>
+                <w:numId w:val="46"/>
+              </w:numPr>
+              <w:jc w:val="both"/>
+              <w:rPr>
+                <w:rFonts w:ascii="Times New Roman" w:hAnsi="Times New Roman" w:cs="Times New Roman"/>
+              </w:rPr>
+            </w:pPr>
+            <w:r>
+              <w:rPr>
+                <w:rFonts w:ascii="Times New Roman" w:hAnsi="Times New Roman" w:cs="Times New Roman"/>
+              </w:rPr>
+              <w:t>Implement the FFT algorithm in Python.</w:t>
+            </w:r>
+          </w:p>
+          <w:p>
+            <w:pPr>
+              <w:pStyle w:val="Default"/>
+              <w:numPr>
+                <w:ilvl w:val="0"/>
+                <w:numId w:val="46"/>
+              </w:numPr>
+              <w:jc w:val="both"/>
+              <w:rPr>
+                <w:rFonts w:ascii="Times New Roman" w:hAnsi="Times New Roman" w:cs="Times New Roman"/>
+              </w:rPr>
+            </w:pPr>
+            <w:r>
+              <w:rPr>
+                <w:rFonts w:ascii="Times New Roman" w:hAnsi="Times New Roman" w:cs="Times New Roman"/>
+              </w:rPr>
+              <w:t>Apply the FFT algorithm to process and manipulate images.</w:t>
+            </w:r>
+          </w:p>
+          <w:p>
+            <w:pPr>
+              <w:pStyle w:val="Heading3"/>
+            </w:pPr>
+            <w:r>
+              <w:t>Proposed Methodology:</w:t>
+            </w:r>
+          </w:p>
+          <w:p>
+            <w:pPr>
+              <w:pStyle w:val="Default"/>
+              <w:numPr>
+                <w:ilvl w:val="0"/>
+                <w:numId w:val="47"/>
+              </w:numPr>
+              <w:jc w:val="both"/>
+              <w:rPr>
+                <w:rFonts w:ascii="Times New Roman" w:hAnsi="Times New Roman" w:cs="Times New Roman"/>
+              </w:rPr>
+            </w:pPr>
+            <w:r>
+              <w:rPr>
+                <w:rFonts w:ascii="Times New Roman" w:hAnsi="Times New Roman" w:cs="Times New Roman"/>
+              </w:rPr>
+              <w:t>Research and Understanding</w:t>
+            </w:r>
+          </w:p>
+          <w:p>
+            <w:pPr>
+              <w:pStyle w:val="Default"/>
+              <w:numPr>
+                <w:ilvl w:val="1"/>
+                <w:numId w:val="47"/>
+              </w:numPr>
+              <w:jc w:val="both"/>
+              <w:rPr>
+                <w:rFonts w:ascii="Times New Roman" w:hAnsi="Times New Roman" w:cs="Times New Roman"/>
+              </w:rPr>
+            </w:pPr>
+            <w:r>
+              <w:rPr>
+                <w:rFonts w:ascii="Times New Roman" w:hAnsi="Times New Roman" w:cs="Times New Roman"/>
+              </w:rPr>
+              <w:t>Comprehensive study of the FFT algorithm and its mathematical principles.</w:t>
+            </w:r>
+          </w:p>
+          <w:p>
+            <w:pPr>
+              <w:pStyle w:val="Default"/>
+              <w:numPr>
+                <w:ilvl w:val="1"/>
+                <w:numId w:val="47"/>
+              </w:numPr>
+              <w:jc w:val="both"/>
+              <w:rPr>
+                <w:rFonts w:ascii="Times New Roman" w:hAnsi="Times New Roman" w:cs="Times New Roman"/>
+              </w:rPr>
+            </w:pPr>
+            <w:r>
+              <w:rPr>
+                <w:rFonts w:ascii="Times New Roman" w:hAnsi="Times New Roman" w:cs="Times New Roman"/>
+              </w:rPr>
+              <w:t>Understanding the mathematical basis of how FFT operates on images.</w:t>
+            </w:r>
+          </w:p>
+          <w:p>
+            <w:pPr>
+              <w:pStyle w:val="Default"/>
+              <w:numPr>
+                <w:ilvl w:val="1"/>
+                <w:numId w:val="47"/>
+              </w:numPr>
+              <w:jc w:val="both"/>
+              <w:rPr>
+                <w:rFonts w:ascii="Times New Roman" w:hAnsi="Times New Roman" w:cs="Times New Roman"/>
+              </w:rPr>
+            </w:pPr>
+            <w:r>
+              <w:rPr>
+                <w:rFonts w:ascii="Times New Roman" w:hAnsi="Times New Roman" w:cs="Times New Roman"/>
+              </w:rPr>
+              <w:t>Exploring existing libraries or implementations for reference (NumPy, SciPy, etc.).</w:t>
+            </w:r>
+          </w:p>
+          <w:p>
+            <w:pPr>
+              <w:pStyle w:val="Default"/>
+              <w:numPr>
+                <w:ilvl w:val="0"/>
+                <w:numId w:val="47"/>
+              </w:numPr>
+              <w:jc w:val="both"/>
+              <w:rPr>
+                <w:rFonts w:ascii="Times New Roman" w:hAnsi="Times New Roman" w:cs="Times New Roman"/>
+              </w:rPr>
+            </w:pPr>
+            <w:r>
+              <w:rPr>
+                <w:rFonts w:ascii="Times New Roman" w:hAnsi="Times New Roman" w:cs="Times New Roman"/>
+              </w:rPr>
+              <w:t>FFT Algorithm Implementation</w:t>
+            </w:r>
+          </w:p>
+          <w:p>
+            <w:pPr>
+              <w:pStyle w:val="Default"/>
+              <w:numPr>
+                <w:ilvl w:val="1"/>
+                <w:numId w:val="47"/>
+              </w:numPr>
+              <w:jc w:val="both"/>
+              <w:rPr>
+                <w:rFonts w:ascii="Times New Roman" w:hAnsi="Times New Roman" w:cs="Times New Roman"/>
+              </w:rPr>
+            </w:pPr>
+            <w:r>
+              <w:rPr>
+                <w:rFonts w:ascii="Times New Roman" w:hAnsi="Times New Roman" w:cs="Times New Roman"/>
+              </w:rPr>
+              <w:t>Step-by-step breakdown of the FFT algorithm:</w:t>
+            </w:r>
+          </w:p>
+          <w:p>
+            <w:pPr>
+              <w:pStyle w:val="Default"/>
+              <w:numPr>
+                <w:ilvl w:val="2"/>
+                <w:numId w:val="47"/>
+              </w:numPr>
+              <w:jc w:val="both"/>
+              <w:rPr>
+                <w:rFonts w:ascii="Times New Roman" w:hAnsi="Times New Roman" w:cs="Times New Roman"/>
+              </w:rPr>
+            </w:pPr>
+            <w:r>
+              <w:rPr>
+                <w:rFonts w:ascii="Times New Roman" w:hAnsi="Times New Roman" w:cs="Times New Roman"/>
+              </w:rPr>
+              <w:t>Transforming 1D arrays and understanding the iterative steps.</w:t>
+            </w:r>
+          </w:p>
+          <w:p>
+            <w:pPr>
+              <w:pStyle w:val="Default"/>
+              <w:numPr>
+                <w:ilvl w:val="2"/>
+                <w:numId w:val="47"/>
+              </w:numPr>
+              <w:jc w:val="both"/>
+              <w:rPr>
+                <w:rFonts w:ascii="Times New Roman" w:hAnsi="Times New Roman" w:cs="Times New Roman"/>
+              </w:rPr>
+            </w:pPr>
+            <w:r>
+              <w:rPr>
+                <w:rFonts w:ascii="Times New Roman" w:hAnsi="Times New Roman" w:cs="Times New Roman"/>
+              </w:rPr>
+              <w:t>Extending the algorithm to 2D arrays for image processing.</w:t>
+            </w:r>
+          </w:p>
+          <w:p>
+            <w:pPr>
+              <w:pStyle w:val="Default"/>
+              <w:numPr>
+                <w:ilvl w:val="1"/>
+                <w:numId w:val="47"/>
+              </w:numPr>
+              <w:jc w:val="both"/>
+              <w:rPr>
+                <w:rFonts w:ascii="Times New Roman" w:hAnsi="Times New Roman" w:cs="Times New Roman"/>
+              </w:rPr>
+            </w:pPr>
+            <w:r>
+              <w:rPr>
+                <w:rFonts w:ascii="Times New Roman" w:hAnsi="Times New Roman" w:cs="Times New Roman"/>
+              </w:rPr>
+              <w:t>Writing Python functions/classes for the FFT algorithm.</w:t>
+            </w:r>
+          </w:p>
+          <w:p>
+            <w:pPr>
+              <w:pStyle w:val="Default"/>
+              <w:numPr>
+                <w:ilvl w:val="0"/>
+                <w:numId w:val="47"/>
+              </w:numPr>
+              <w:jc w:val="both"/>
+              <w:rPr>
+                <w:rFonts w:ascii="Times New Roman" w:hAnsi="Times New Roman" w:cs="Times New Roman"/>
+              </w:rPr>
+            </w:pPr>
+            <w:r>
+              <w:rPr>
+                <w:rFonts w:ascii="Times New Roman" w:hAnsi="Times New Roman" w:cs="Times New Roman"/>
+              </w:rPr>
+              <w:t>Image Processing with FFT</w:t>
+            </w:r>
+          </w:p>
+          <w:p>
+            <w:pPr>
+              <w:pStyle w:val="Default"/>
+              <w:numPr>
+                <w:ilvl w:val="1"/>
+                <w:numId w:val="47"/>
+              </w:numPr>
+              <w:jc w:val="both"/>
+              <w:rPr>
+                <w:rFonts w:ascii="Times New Roman" w:hAnsi="Times New Roman" w:cs="Times New Roman"/>
+              </w:rPr>
+            </w:pPr>
+            <w:r>
+              <w:rPr>
+                <w:rFonts w:ascii="Times New Roman" w:hAnsi="Times New Roman" w:cs="Times New Roman"/>
+              </w:rPr>
+              <w:t>Preprocessing images for FFT analysis (grayscale conversion, resizing, etc.).</w:t>
+            </w:r>
+          </w:p>
+          <w:p>
+            <w:pPr>
+              <w:pStyle w:val="Default"/>
+              <w:numPr>
+                <w:ilvl w:val="1"/>
+                <w:numId w:val="47"/>
+              </w:numPr>
+              <w:jc w:val="both"/>
+              <w:rPr>
+                <w:rFonts w:ascii="Times New Roman" w:hAnsi="Times New Roman" w:cs="Times New Roman"/>
+              </w:rPr>
+            </w:pPr>
+            <w:r>
+              <w:rPr>
+                <w:rFonts w:ascii="Times New Roman" w:hAnsi="Times New Roman" w:cs="Times New Roman"/>
+              </w:rPr>
+              <w:t>Applying the implemented FFT algorithm to images:</w:t>
+            </w:r>
+          </w:p>
+          <w:p>
+            <w:pPr>
+              <w:pStyle w:val="Default"/>
+              <w:numPr>
+                <w:ilvl w:val="2"/>
+                <w:numId w:val="47"/>
+              </w:numPr>
+              <w:jc w:val="both"/>
+              <w:rPr>
+                <w:rFonts w:ascii="Times New Roman" w:hAnsi="Times New Roman" w:cs="Times New Roman"/>
+              </w:rPr>
+            </w:pPr>
+            <w:r>
+              <w:rPr>
+                <w:rFonts w:ascii="Times New Roman" w:hAnsi="Times New Roman" w:cs="Times New Roman"/>
+              </w:rPr>
+              <w:t>Transforming images to the frequency domain.</w:t>
+            </w:r>
+          </w:p>
+          <w:p>
+            <w:pPr>
+              <w:pStyle w:val="Default"/>
+              <w:numPr>
+                <w:ilvl w:val="2"/>
+                <w:numId w:val="47"/>
+              </w:numPr>
+              <w:jc w:val="both"/>
+              <w:rPr>
+                <w:rFonts w:ascii="Times New Roman" w:hAnsi="Times New Roman" w:cs="Times New Roman"/>
+              </w:rPr>
+            </w:pPr>
+            <w:r>
+              <w:rPr>
+                <w:rFonts w:ascii="Times New Roman" w:hAnsi="Times New Roman" w:cs="Times New Roman"/>
+              </w:rPr>
+              <w:t>Performing operations like filtering, noise reduction, etc., in the frequency domain.</w:t>
+            </w:r>
+          </w:p>
+          <w:p>
+            <w:pPr>
+              <w:pStyle w:val="Default"/>
+              <w:numPr>
+                <w:ilvl w:val="2"/>
+                <w:numId w:val="47"/>
+              </w:numPr>
+              <w:jc w:val="both"/>
+              <w:rPr>
+                <w:rFonts w:ascii="Times New Roman" w:hAnsi="Times New Roman" w:cs="Times New Roman"/>
+              </w:rPr>
+            </w:pPr>
+            <w:r>
+              <w:rPr>
+                <w:rFonts w:ascii="Times New Roman" w:hAnsi="Times New Roman" w:cs="Times New Roman"/>
+              </w:rPr>
+              <w:t>Reconstructing images from the modified frequency domain.</w:t>
+            </w:r>
+          </w:p>
+          <w:p>
+            <w:pPr>
+              <w:pStyle w:val="Heading3"/>
+            </w:pPr>
+            <w:r>
+              <w:t>Expected Outcome:</w:t>
+            </w:r>
+          </w:p>
+          <w:p>
+            <w:pPr>
+              <w:pStyle w:val="Default"/>
+              <w:jc w:val="both"/>
+              <w:rPr>
+                <w:rFonts w:ascii="Times New Roman" w:hAnsi="Times New Roman" w:cs="Times New Roman"/>
+              </w:rPr>
+            </w:pPr>
+            <w:r>
+              <w:rPr>
+                <w:rFonts w:ascii="Times New Roman" w:hAnsi="Times New Roman" w:cs="Times New Roman"/>
+              </w:rPr>
+              <w:t>Successfully implementing the FFT algorithm in Python for image processing.</w:t>
+            </w:r>
+          </w:p>
+          <w:p>
+            <w:pPr>
+              <w:pStyle w:val="Default"/>
+              <w:jc w:val="both"/>
+              <w:rPr>
+                <w:rFonts w:ascii="Times New Roman" w:hAnsi="Times New Roman" w:cs="Times New Roman"/>
+              </w:rPr>
+            </w:pPr>
+            <w:r>
+              <w:rPr>
+                <w:rFonts w:ascii="Times New Roman" w:hAnsi="Times New Roman" w:cs="Times New Roman"/>
+              </w:rPr>
+              <w:t>Demonstrating the effectiveness of FFT in various image manipulation tasks.</w:t>
+            </w:r>
+          </w:p>
+          <w:p>
+            <w:pPr>
+              <w:pStyle w:val="Default"/>
+              <w:jc w:val="both"/>
+              <w:rPr>
+                <w:rFonts w:ascii="Times New Roman" w:hAnsi="Times New Roman" w:cs="Times New Roman"/>
+              </w:rPr>
+            </w:pPr>
+            <w:r>
+              <w:rPr>
+                <w:rFonts w:ascii="Times New Roman" w:hAnsi="Times New Roman" w:cs="Times New Roman"/>
+              </w:rPr>
+              <w:t>A clear understanding of the trade-offs and limitations of the self-implemented FFT.</w:t>
+            </w:r>
           </w:p>
           <w:p>
             <w:pPr>
@@ -2439,7 +2901,7 @@
 </file>
 
 <file path=word/endnotes.xml><?xml version="1.0" encoding="utf-8"?>
-<w:endnotes xmlns:wpc="http://schemas.microsoft.com/office/word/2010/wordprocessingCanvas" xmlns:cx="http://schemas.microsoft.com/office/drawing/2014/chartex" xmlns:cx1="http://schemas.microsoft.com/office/drawing/2015/9/8/chartex" xmlns:cx2="http://schemas.microsoft.com/office/drawing/2015/10/21/chartex" xmlns:cx3="http://schemas.microsoft.com/office/drawing/2016/5/9/chartex" xmlns:cx4="http://schemas.microsoft.com/office/drawing/2016/5/10/chartex" xmlns:cx5="http://schemas.microsoft.com/office/drawing/2016/5/11/chartex" xmlns:cx6="http://schemas.microsoft.com/office/drawing/2016/5/12/chartex" xmlns:cx7="http://schemas.microsoft.com/office/drawing/2016/5/13/chartex" xmlns:cx8="http://schemas.microsoft.com/office/drawing/2016/5/14/chartex" xmlns:mc="http://schemas.openxmlformats.org/markup-compatibility/2006" xmlns:aink="http://schemas.microsoft.com/office/drawing/2016/ink" xmlns:am3d="http://schemas.microsoft.com/office/drawing/2017/model3d" xmlns:o="urn:schemas-microsoft-com:office:office" xmlns:r="http://schemas.openxmlformats.org/officeDocument/2006/relationships" xmlns:m="http://schemas.openxmlformats.org/officeDocument/2006/math" xmlns:v="urn:schemas-microsoft-com:vml" xmlns:wp14="http://schemas.microsoft.com/office/word/2010/wordprocessingDrawing" xmlns:wp="http://schemas.openxmlformats.org/drawingml/2006/wordprocessingDrawing" xmlns:w10="urn:schemas-microsoft-com:office:word" xmlns:w="http://schemas.openxmlformats.org/wordprocessingml/2006/main" xmlns:w14="http://schemas.microsoft.com/office/word/2010/wordml" xmlns:w15="http://schemas.microsoft.com/office/word/2012/wordml" xmlns:w16cid="http://schemas.microsoft.com/office/word/2016/wordml/cid" xmlns:w16se="http://schemas.microsoft.com/office/word/2015/wordml/symex" xmlns:wpg="http://schemas.microsoft.com/office/word/2010/wordprocessingGroup" xmlns:wpi="http://schemas.microsoft.com/office/word/2010/wordprocessingInk" xmlns:wne="http://schemas.microsoft.com/office/word/2006/wordml" xmlns:wps="http://schemas.microsoft.com/office/word/2010/wordprocessingShape" mc:Ignorable="w14 w15 w16se w16cid wp14">
+<w:endnotes xmlns:wpc="http://schemas.microsoft.com/office/word/2010/wordprocessingCanvas" xmlns:cx="http://schemas.microsoft.com/office/drawing/2014/chartex" xmlns:cx1="http://schemas.microsoft.com/office/drawing/2015/9/8/chartex" xmlns:cx2="http://schemas.microsoft.com/office/drawing/2015/10/21/chartex" xmlns:cx3="http://schemas.microsoft.com/office/drawing/2016/5/9/chartex" xmlns:cx4="http://schemas.microsoft.com/office/drawing/2016/5/10/chartex" xmlns:cx5="http://schemas.microsoft.com/office/drawing/2016/5/11/chartex" xmlns:cx6="http://schemas.microsoft.com/office/drawing/2016/5/12/chartex" xmlns:cx7="http://schemas.microsoft.com/office/drawing/2016/5/13/chartex" xmlns:cx8="http://schemas.microsoft.com/office/drawing/2016/5/14/chartex" xmlns:mc="http://schemas.openxmlformats.org/markup-compatibility/2006" xmlns:aink="http://schemas.microsoft.com/office/drawing/2016/ink" xmlns:am3d="http://schemas.microsoft.com/office/drawing/2017/model3d" xmlns:o="urn:schemas-microsoft-com:office:office" xmlns:oel="http://schemas.microsoft.com/office/2019/extlst" xmlns:r="http://schemas.openxmlformats.org/officeDocument/2006/relationships" xmlns:m="http://schemas.openxmlformats.org/officeDocument/2006/math" xmlns:v="urn:schemas-microsoft-com:vml" xmlns:wp14="http://schemas.microsoft.com/office/word/2010/wordprocessingDrawing" xmlns:wp="http://schemas.openxmlformats.org/drawingml/2006/wordprocessingDrawing" xmlns:w10="urn:schemas-microsoft-com:office:word" xmlns:w="http://schemas.openxmlformats.org/wordprocessingml/2006/main" xmlns:w14="http://schemas.microsoft.com/office/word/2010/wordml" xmlns:w15="http://schemas.microsoft.com/office/word/2012/wordml" xmlns:w16cex="http://schemas.microsoft.com/office/word/2018/wordml/cex" xmlns:w16cid="http://schemas.microsoft.com/office/word/2016/wordml/cid" xmlns:w16="http://schemas.microsoft.com/office/word/2018/wordml" xmlns:w16sdtdh="http://schemas.microsoft.com/office/word/2020/wordml/sdtdatahash" xmlns:w16se="http://schemas.microsoft.com/office/word/2015/wordml/symex" xmlns:wpg="http://schemas.microsoft.com/office/word/2010/wordprocessingGroup" xmlns:wpi="http://schemas.microsoft.com/office/word/2010/wordprocessingInk" xmlns:wne="http://schemas.microsoft.com/office/word/2006/wordml" xmlns:wps="http://schemas.microsoft.com/office/word/2010/wordprocessingShape" mc:Ignorable="w14 w15 w16se w16cid w16 w16cex w16sdtdh wp14">
   <w:endnote w:type="separator" w:id="-1">
     <w:p>
       <w:pPr>
@@ -2464,7 +2926,7 @@
 </file>
 
 <file path=word/footer1.xml><?xml version="1.0" encoding="utf-8"?>
-<w:ftr xmlns:wpc="http://schemas.microsoft.com/office/word/2010/wordprocessingCanvas" xmlns:cx="http://schemas.microsoft.com/office/drawing/2014/chartex" xmlns:cx1="http://schemas.microsoft.com/office/drawing/2015/9/8/chartex" xmlns:cx2="http://schemas.microsoft.com/office/drawing/2015/10/21/chartex" xmlns:cx3="http://schemas.microsoft.com/office/drawing/2016/5/9/chartex" xmlns:cx4="http://schemas.microsoft.com/office/drawing/2016/5/10/chartex" xmlns:cx5="http://schemas.microsoft.com/office/drawing/2016/5/11/chartex" xmlns:cx6="http://schemas.microsoft.com/office/drawing/2016/5/12/chartex" xmlns:cx7="http://schemas.microsoft.com/office/drawing/2016/5/13/chartex" xmlns:cx8="http://schemas.microsoft.com/office/drawing/2016/5/14/chartex" xmlns:mc="http://schemas.openxmlformats.org/markup-compatibility/2006" xmlns:aink="http://schemas.microsoft.com/office/drawing/2016/ink" xmlns:am3d="http://schemas.microsoft.com/office/drawing/2017/model3d" xmlns:o="urn:schemas-microsoft-com:office:office" xmlns:r="http://schemas.openxmlformats.org/officeDocument/2006/relationships" xmlns:m="http://schemas.openxmlformats.org/officeDocument/2006/math" xmlns:v="urn:schemas-microsoft-com:vml" xmlns:wp14="http://schemas.microsoft.com/office/word/2010/wordprocessingDrawing" xmlns:wp="http://schemas.openxmlformats.org/drawingml/2006/wordprocessingDrawing" xmlns:w10="urn:schemas-microsoft-com:office:word" xmlns:w="http://schemas.openxmlformats.org/wordprocessingml/2006/main" xmlns:w14="http://schemas.microsoft.com/office/word/2010/wordml" xmlns:w15="http://schemas.microsoft.com/office/word/2012/wordml" xmlns:w16cid="http://schemas.microsoft.com/office/word/2016/wordml/cid" xmlns:w16se="http://schemas.microsoft.com/office/word/2015/wordml/symex" xmlns:wpg="http://schemas.microsoft.com/office/word/2010/wordprocessingGroup" xmlns:wpi="http://schemas.microsoft.com/office/word/2010/wordprocessingInk" xmlns:wne="http://schemas.microsoft.com/office/word/2006/wordml" xmlns:wps="http://schemas.microsoft.com/office/word/2010/wordprocessingShape" mc:Ignorable="w14 w15 w16se w16cid wp14">
+<w:ftr xmlns:wpc="http://schemas.microsoft.com/office/word/2010/wordprocessingCanvas" xmlns:cx="http://schemas.microsoft.com/office/drawing/2014/chartex" xmlns:cx1="http://schemas.microsoft.com/office/drawing/2015/9/8/chartex" xmlns:cx2="http://schemas.microsoft.com/office/drawing/2015/10/21/chartex" xmlns:cx3="http://schemas.microsoft.com/office/drawing/2016/5/9/chartex" xmlns:cx4="http://schemas.microsoft.com/office/drawing/2016/5/10/chartex" xmlns:cx5="http://schemas.microsoft.com/office/drawing/2016/5/11/chartex" xmlns:cx6="http://schemas.microsoft.com/office/drawing/2016/5/12/chartex" xmlns:cx7="http://schemas.microsoft.com/office/drawing/2016/5/13/chartex" xmlns:cx8="http://schemas.microsoft.com/office/drawing/2016/5/14/chartex" xmlns:mc="http://schemas.openxmlformats.org/markup-compatibility/2006" xmlns:aink="http://schemas.microsoft.com/office/drawing/2016/ink" xmlns:am3d="http://schemas.microsoft.com/office/drawing/2017/model3d" xmlns:o="urn:schemas-microsoft-com:office:office" xmlns:oel="http://schemas.microsoft.com/office/2019/extlst" xmlns:r="http://schemas.openxmlformats.org/officeDocument/2006/relationships" xmlns:m="http://schemas.openxmlformats.org/officeDocument/2006/math" xmlns:v="urn:schemas-microsoft-com:vml" xmlns:wp14="http://schemas.microsoft.com/office/word/2010/wordprocessingDrawing" xmlns:wp="http://schemas.openxmlformats.org/drawingml/2006/wordprocessingDrawing" xmlns:w10="urn:schemas-microsoft-com:office:word" xmlns:w="http://schemas.openxmlformats.org/wordprocessingml/2006/main" xmlns:w14="http://schemas.microsoft.com/office/word/2010/wordml" xmlns:w15="http://schemas.microsoft.com/office/word/2012/wordml" xmlns:w16cex="http://schemas.microsoft.com/office/word/2018/wordml/cex" xmlns:w16cid="http://schemas.microsoft.com/office/word/2016/wordml/cid" xmlns:w16="http://schemas.microsoft.com/office/word/2018/wordml" xmlns:w16sdtdh="http://schemas.microsoft.com/office/word/2020/wordml/sdtdatahash" xmlns:w16se="http://schemas.microsoft.com/office/word/2015/wordml/symex" xmlns:wpg="http://schemas.microsoft.com/office/word/2010/wordprocessingGroup" xmlns:wpi="http://schemas.microsoft.com/office/word/2010/wordprocessingInk" xmlns:wne="http://schemas.microsoft.com/office/word/2006/wordml" xmlns:wps="http://schemas.microsoft.com/office/word/2010/wordprocessingShape" mc:Ignorable="w14 w15 w16se w16cid w16 w16cex w16sdtdh wp14">
   <w:sdt>
     <w:sdtPr>
       <w:id w:val="125244422"/>
@@ -2560,7 +3022,7 @@
 </file>
 
 <file path=word/footnotes.xml><?xml version="1.0" encoding="utf-8"?>
-<w:footnotes xmlns:wpc="http://schemas.microsoft.com/office/word/2010/wordprocessingCanvas" xmlns:cx="http://schemas.microsoft.com/office/drawing/2014/chartex" xmlns:cx1="http://schemas.microsoft.com/office/drawing/2015/9/8/chartex" xmlns:cx2="http://schemas.microsoft.com/office/drawing/2015/10/21/chartex" xmlns:cx3="http://schemas.microsoft.com/office/drawing/2016/5/9/chartex" xmlns:cx4="http://schemas.microsoft.com/office/drawing/2016/5/10/chartex" xmlns:cx5="http://schemas.microsoft.com/office/drawing/2016/5/11/chartex" xmlns:cx6="http://schemas.microsoft.com/office/drawing/2016/5/12/chartex" xmlns:cx7="http://schemas.microsoft.com/office/drawing/2016/5/13/chartex" xmlns:cx8="http://schemas.microsoft.com/office/drawing/2016/5/14/chartex" xmlns:mc="http://schemas.openxmlformats.org/markup-compatibility/2006" xmlns:aink="http://schemas.microsoft.com/office/drawing/2016/ink" xmlns:am3d="http://schemas.microsoft.com/office/drawing/2017/model3d" xmlns:o="urn:schemas-microsoft-com:office:office" xmlns:r="http://schemas.openxmlformats.org/officeDocument/2006/relationships" xmlns:m="http://schemas.openxmlformats.org/officeDocument/2006/math" xmlns:v="urn:schemas-microsoft-com:vml" xmlns:wp14="http://schemas.microsoft.com/office/word/2010/wordprocessingDrawing" xmlns:wp="http://schemas.openxmlformats.org/drawingml/2006/wordprocessingDrawing" xmlns:w10="urn:schemas-microsoft-com:office:word" xmlns:w="http://schemas.openxmlformats.org/wordprocessingml/2006/main" xmlns:w14="http://schemas.microsoft.com/office/word/2010/wordml" xmlns:w15="http://schemas.microsoft.com/office/word/2012/wordml" xmlns:w16cid="http://schemas.microsoft.com/office/word/2016/wordml/cid" xmlns:w16se="http://schemas.microsoft.com/office/word/2015/wordml/symex" xmlns:wpg="http://schemas.microsoft.com/office/word/2010/wordprocessingGroup" xmlns:wpi="http://schemas.microsoft.com/office/word/2010/wordprocessingInk" xmlns:wne="http://schemas.microsoft.com/office/word/2006/wordml" xmlns:wps="http://schemas.microsoft.com/office/word/2010/wordprocessingShape" mc:Ignorable="w14 w15 w16se w16cid wp14">
+<w:footnotes xmlns:wpc="http://schemas.microsoft.com/office/word/2010/wordprocessingCanvas" xmlns:cx="http://schemas.microsoft.com/office/drawing/2014/chartex" xmlns:cx1="http://schemas.microsoft.com/office/drawing/2015/9/8/chartex" xmlns:cx2="http://schemas.microsoft.com/office/drawing/2015/10/21/chartex" xmlns:cx3="http://schemas.microsoft.com/office/drawing/2016/5/9/chartex" xmlns:cx4="http://schemas.microsoft.com/office/drawing/2016/5/10/chartex" xmlns:cx5="http://schemas.microsoft.com/office/drawing/2016/5/11/chartex" xmlns:cx6="http://schemas.microsoft.com/office/drawing/2016/5/12/chartex" xmlns:cx7="http://schemas.microsoft.com/office/drawing/2016/5/13/chartex" xmlns:cx8="http://schemas.microsoft.com/office/drawing/2016/5/14/chartex" xmlns:mc="http://schemas.openxmlformats.org/markup-compatibility/2006" xmlns:aink="http://schemas.microsoft.com/office/drawing/2016/ink" xmlns:am3d="http://schemas.microsoft.com/office/drawing/2017/model3d" xmlns:o="urn:schemas-microsoft-com:office:office" xmlns:oel="http://schemas.microsoft.com/office/2019/extlst" xmlns:r="http://schemas.openxmlformats.org/officeDocument/2006/relationships" xmlns:m="http://schemas.openxmlformats.org/officeDocument/2006/math" xmlns:v="urn:schemas-microsoft-com:vml" xmlns:wp14="http://schemas.microsoft.com/office/word/2010/wordprocessingDrawing" xmlns:wp="http://schemas.openxmlformats.org/drawingml/2006/wordprocessingDrawing" xmlns:w10="urn:schemas-microsoft-com:office:word" xmlns:w="http://schemas.openxmlformats.org/wordprocessingml/2006/main" xmlns:w14="http://schemas.microsoft.com/office/word/2010/wordml" xmlns:w15="http://schemas.microsoft.com/office/word/2012/wordml" xmlns:w16cex="http://schemas.microsoft.com/office/word/2018/wordml/cex" xmlns:w16cid="http://schemas.microsoft.com/office/word/2016/wordml/cid" xmlns:w16="http://schemas.microsoft.com/office/word/2018/wordml" xmlns:w16sdtdh="http://schemas.microsoft.com/office/word/2020/wordml/sdtdatahash" xmlns:w16se="http://schemas.microsoft.com/office/word/2015/wordml/symex" xmlns:wpg="http://schemas.microsoft.com/office/word/2010/wordprocessingGroup" xmlns:wpi="http://schemas.microsoft.com/office/word/2010/wordprocessingInk" xmlns:wne="http://schemas.microsoft.com/office/word/2006/wordml" xmlns:wps="http://schemas.microsoft.com/office/word/2010/wordprocessingShape" mc:Ignorable="w14 w15 w16se w16cid w16 w16cex w16sdtdh wp14">
   <w:footnote w:type="separator" w:id="-1">
     <w:p>
       <w:pPr>
@@ -2585,8 +3047,121 @@
 </file>
 
 <file path=word/numbering.xml><?xml version="1.0" encoding="utf-8"?>
-<w:numbering xmlns:wpc="http://schemas.microsoft.com/office/word/2010/wordprocessingCanvas" xmlns:cx="http://schemas.microsoft.com/office/drawing/2014/chartex" xmlns:cx1="http://schemas.microsoft.com/office/drawing/2015/9/8/chartex" xmlns:cx2="http://schemas.microsoft.com/office/drawing/2015/10/21/chartex" xmlns:cx3="http://schemas.microsoft.com/office/drawing/2016/5/9/chartex" xmlns:cx4="http://schemas.microsoft.com/office/drawing/2016/5/10/chartex" xmlns:cx5="http://schemas.microsoft.com/office/drawing/2016/5/11/chartex" xmlns:cx6="http://schemas.microsoft.com/office/drawing/2016/5/12/chartex" xmlns:cx7="http://schemas.microsoft.com/office/drawing/2016/5/13/chartex" xmlns:cx8="http://schemas.microsoft.com/office/drawing/2016/5/14/chartex" xmlns:mc="http://schemas.openxmlformats.org/markup-compatibility/2006" xmlns:aink="http://schemas.microsoft.com/office/drawing/2016/ink" xmlns:am3d="http://schemas.microsoft.com/office/drawing/2017/model3d" xmlns:o="urn:schemas-microsoft-com:office:office" xmlns:r="http://schemas.openxmlformats.org/officeDocument/2006/relationships" xmlns:m="http://schemas.openxmlformats.org/officeDocument/2006/math" xmlns:v="urn:schemas-microsoft-com:vml" xmlns:wp14="http://schemas.microsoft.com/office/word/2010/wordprocessingDrawing" xmlns:wp="http://schemas.openxmlformats.org/drawingml/2006/wordprocessingDrawing" xmlns:w10="urn:schemas-microsoft-com:office:word" xmlns:w="http://schemas.openxmlformats.org/wordprocessingml/2006/main" xmlns:w14="http://schemas.microsoft.com/office/word/2010/wordml" xmlns:w15="http://schemas.microsoft.com/office/word/2012/wordml" xmlns:w16cid="http://schemas.microsoft.com/office/word/2016/wordml/cid" xmlns:w16se="http://schemas.microsoft.com/office/word/2015/wordml/symex" xmlns:wpg="http://schemas.microsoft.com/office/word/2010/wordprocessingGroup" xmlns:wpi="http://schemas.microsoft.com/office/word/2010/wordprocessingInk" xmlns:wne="http://schemas.microsoft.com/office/word/2006/wordml" xmlns:wps="http://schemas.microsoft.com/office/word/2010/wordprocessingShape" mc:Ignorable="w14 w15 w16se w16cid wp14">
+<w:numbering xmlns:wpc="http://schemas.microsoft.com/office/word/2010/wordprocessingCanvas" xmlns:cx="http://schemas.microsoft.com/office/drawing/2014/chartex" xmlns:cx1="http://schemas.microsoft.com/office/drawing/2015/9/8/chartex" xmlns:cx2="http://schemas.microsoft.com/office/drawing/2015/10/21/chartex" xmlns:cx3="http://schemas.microsoft.com/office/drawing/2016/5/9/chartex" xmlns:cx4="http://schemas.microsoft.com/office/drawing/2016/5/10/chartex" xmlns:cx5="http://schemas.microsoft.com/office/drawing/2016/5/11/chartex" xmlns:cx6="http://schemas.microsoft.com/office/drawing/2016/5/12/chartex" xmlns:cx7="http://schemas.microsoft.com/office/drawing/2016/5/13/chartex" xmlns:cx8="http://schemas.microsoft.com/office/drawing/2016/5/14/chartex" xmlns:mc="http://schemas.openxmlformats.org/markup-compatibility/2006" xmlns:aink="http://schemas.microsoft.com/office/drawing/2016/ink" xmlns:am3d="http://schemas.microsoft.com/office/drawing/2017/model3d" xmlns:o="urn:schemas-microsoft-com:office:office" xmlns:oel="http://schemas.microsoft.com/office/2019/extlst" xmlns:r="http://schemas.openxmlformats.org/officeDocument/2006/relationships" xmlns:m="http://schemas.openxmlformats.org/officeDocument/2006/math" xmlns:v="urn:schemas-microsoft-com:vml" xmlns:wp14="http://schemas.microsoft.com/office/word/2010/wordprocessingDrawing" xmlns:wp="http://schemas.openxmlformats.org/drawingml/2006/wordprocessingDrawing" xmlns:w10="urn:schemas-microsoft-com:office:word" xmlns:w="http://schemas.openxmlformats.org/wordprocessingml/2006/main" xmlns:w14="http://schemas.microsoft.com/office/word/2010/wordml" xmlns:w15="http://schemas.microsoft.com/office/word/2012/wordml" xmlns:w16cex="http://schemas.microsoft.com/office/word/2018/wordml/cex" xmlns:w16cid="http://schemas.microsoft.com/office/word/2016/wordml/cid" xmlns:w16="http://schemas.microsoft.com/office/word/2018/wordml" xmlns:w16sdtdh="http://schemas.microsoft.com/office/word/2020/wordml/sdtdatahash" xmlns:w16se="http://schemas.microsoft.com/office/word/2015/wordml/symex" xmlns:wpg="http://schemas.microsoft.com/office/word/2010/wordprocessingGroup" xmlns:wpi="http://schemas.microsoft.com/office/word/2010/wordprocessingInk" xmlns:wne="http://schemas.microsoft.com/office/word/2006/wordml" xmlns:wps="http://schemas.microsoft.com/office/word/2010/wordprocessingShape" mc:Ignorable="w14 w15 w16se w16cid w16 w16cex w16sdtdh wp14">
   <w:abstractNum w:abstractNumId="0" w15:restartNumberingAfterBreak="0">
+    <w:nsid w:val="00F02F1A"/>
+    <w:multiLevelType w:val="hybridMultilevel"/>
+    <w:tmpl w:val="6D167D6A"/>
+    <w:lvl w:ilvl="0" w:tplc="20000001">
+      <w:start w:val="1"/>
+      <w:numFmt w:val="bullet"/>
+      <w:lvlText w:val=""/>
+      <w:lvlJc w:val="left"/>
+      <w:pPr>
+        <w:ind w:left="720" w:hanging="360"/>
+      </w:pPr>
+      <w:rPr>
+        <w:rFonts w:ascii="Symbol" w:hAnsi="Symbol" w:hint="default"/>
+      </w:rPr>
+    </w:lvl>
+    <w:lvl w:ilvl="1" w:tplc="20000003" w:tentative="1">
+      <w:start w:val="1"/>
+      <w:numFmt w:val="bullet"/>
+      <w:lvlText w:val="o"/>
+      <w:lvlJc w:val="left"/>
+      <w:pPr>
+        <w:ind w:left="1440" w:hanging="360"/>
+      </w:pPr>
+      <w:rPr>
+        <w:rFonts w:ascii="Courier New" w:hAnsi="Courier New" w:cs="Courier New" w:hint="default"/>
+      </w:rPr>
+    </w:lvl>
+    <w:lvl w:ilvl="2" w:tplc="20000005" w:tentative="1">
+      <w:start w:val="1"/>
+      <w:numFmt w:val="bullet"/>
+      <w:lvlText w:val=""/>
+      <w:lvlJc w:val="left"/>
+      <w:pPr>
+        <w:ind w:left="2160" w:hanging="360"/>
+      </w:pPr>
+      <w:rPr>
+        <w:rFonts w:ascii="Wingdings" w:hAnsi="Wingdings" w:hint="default"/>
+      </w:rPr>
+    </w:lvl>
+    <w:lvl w:ilvl="3" w:tplc="20000001" w:tentative="1">
+      <w:start w:val="1"/>
+      <w:numFmt w:val="bullet"/>
+      <w:lvlText w:val=""/>
+      <w:lvlJc w:val="left"/>
+      <w:pPr>
+        <w:ind w:left="2880" w:hanging="360"/>
+      </w:pPr>
+      <w:rPr>
+        <w:rFonts w:ascii="Symbol" w:hAnsi="Symbol" w:hint="default"/>
+      </w:rPr>
+    </w:lvl>
+    <w:lvl w:ilvl="4" w:tplc="20000003" w:tentative="1">
+      <w:start w:val="1"/>
+      <w:numFmt w:val="bullet"/>
+      <w:lvlText w:val="o"/>
+      <w:lvlJc w:val="left"/>
+      <w:pPr>
+        <w:ind w:left="3600" w:hanging="360"/>
+      </w:pPr>
+      <w:rPr>
+        <w:rFonts w:ascii="Courier New" w:hAnsi="Courier New" w:cs="Courier New" w:hint="default"/>
+      </w:rPr>
+    </w:lvl>
+    <w:lvl w:ilvl="5" w:tplc="20000005" w:tentative="1">
+      <w:start w:val="1"/>
+      <w:numFmt w:val="bullet"/>
+      <w:lvlText w:val=""/>
+      <w:lvlJc w:val="left"/>
+      <w:pPr>
+        <w:ind w:left="4320" w:hanging="360"/>
+      </w:pPr>
+      <w:rPr>
+        <w:rFonts w:ascii="Wingdings" w:hAnsi="Wingdings" w:hint="default"/>
+      </w:rPr>
+    </w:lvl>
+    <w:lvl w:ilvl="6" w:tplc="20000001" w:tentative="1">
+      <w:start w:val="1"/>
+      <w:numFmt w:val="bullet"/>
+      <w:lvlText w:val=""/>
+      <w:lvlJc w:val="left"/>
+      <w:pPr>
+        <w:ind w:left="5040" w:hanging="360"/>
+      </w:pPr>
+      <w:rPr>
+        <w:rFonts w:ascii="Symbol" w:hAnsi="Symbol" w:hint="default"/>
+      </w:rPr>
+    </w:lvl>
+    <w:lvl w:ilvl="7" w:tplc="20000003" w:tentative="1">
+      <w:start w:val="1"/>
+      <w:numFmt w:val="bullet"/>
+      <w:lvlText w:val="o"/>
+      <w:lvlJc w:val="left"/>
+      <w:pPr>
+        <w:ind w:left="5760" w:hanging="360"/>
+      </w:pPr>
+      <w:rPr>
+        <w:rFonts w:ascii="Courier New" w:hAnsi="Courier New" w:cs="Courier New" w:hint="default"/>
+      </w:rPr>
+    </w:lvl>
+    <w:lvl w:ilvl="8" w:tplc="20000005" w:tentative="1">
+      <w:start w:val="1"/>
+      <w:numFmt w:val="bullet"/>
+      <w:lvlText w:val=""/>
+      <w:lvlJc w:val="left"/>
+      <w:pPr>
+        <w:ind w:left="6480" w:hanging="360"/>
+      </w:pPr>
+      <w:rPr>
+        <w:rFonts w:ascii="Wingdings" w:hAnsi="Wingdings" w:hint="default"/>
+      </w:rPr>
+    </w:lvl>
+  </w:abstractNum>
+  <w:abstractNum w:abstractNumId="1" w15:restartNumberingAfterBreak="0">
     <w:nsid w:val="012B0C52"/>
     <w:multiLevelType w:val="hybridMultilevel"/>
     <w:tmpl w:val="BB9A8454"/>
@@ -2672,7 +3247,96 @@
       </w:pPr>
     </w:lvl>
   </w:abstractNum>
-  <w:abstractNum w:abstractNumId="1" w15:restartNumberingAfterBreak="0">
+  <w:abstractNum w:abstractNumId="2" w15:restartNumberingAfterBreak="0">
+    <w:nsid w:val="017D477D"/>
+    <w:multiLevelType w:val="hybridMultilevel"/>
+    <w:tmpl w:val="53FC81AE"/>
+    <w:lvl w:ilvl="0" w:tplc="2000000F">
+      <w:start w:val="1"/>
+      <w:numFmt w:val="decimal"/>
+      <w:lvlText w:val="%1."/>
+      <w:lvlJc w:val="left"/>
+      <w:pPr>
+        <w:ind w:left="720" w:hanging="360"/>
+      </w:pPr>
+      <w:rPr>
+        <w:rFonts w:hint="default"/>
+      </w:rPr>
+    </w:lvl>
+    <w:lvl w:ilvl="1" w:tplc="20000019" w:tentative="1">
+      <w:start w:val="1"/>
+      <w:numFmt w:val="lowerLetter"/>
+      <w:lvlText w:val="%2."/>
+      <w:lvlJc w:val="left"/>
+      <w:pPr>
+        <w:ind w:left="1440" w:hanging="360"/>
+      </w:pPr>
+    </w:lvl>
+    <w:lvl w:ilvl="2" w:tplc="2000001B" w:tentative="1">
+      <w:start w:val="1"/>
+      <w:numFmt w:val="lowerRoman"/>
+      <w:lvlText w:val="%3."/>
+      <w:lvlJc w:val="right"/>
+      <w:pPr>
+        <w:ind w:left="2160" w:hanging="180"/>
+      </w:pPr>
+    </w:lvl>
+    <w:lvl w:ilvl="3" w:tplc="2000000F" w:tentative="1">
+      <w:start w:val="1"/>
+      <w:numFmt w:val="decimal"/>
+      <w:lvlText w:val="%4."/>
+      <w:lvlJc w:val="left"/>
+      <w:pPr>
+        <w:ind w:left="2880" w:hanging="360"/>
+      </w:pPr>
+    </w:lvl>
+    <w:lvl w:ilvl="4" w:tplc="20000019" w:tentative="1">
+      <w:start w:val="1"/>
+      <w:numFmt w:val="lowerLetter"/>
+      <w:lvlText w:val="%5."/>
+      <w:lvlJc w:val="left"/>
+      <w:pPr>
+        <w:ind w:left="3600" w:hanging="360"/>
+      </w:pPr>
+    </w:lvl>
+    <w:lvl w:ilvl="5" w:tplc="2000001B" w:tentative="1">
+      <w:start w:val="1"/>
+      <w:numFmt w:val="lowerRoman"/>
+      <w:lvlText w:val="%6."/>
+      <w:lvlJc w:val="right"/>
+      <w:pPr>
+        <w:ind w:left="4320" w:hanging="180"/>
+      </w:pPr>
+    </w:lvl>
+    <w:lvl w:ilvl="6" w:tplc="2000000F" w:tentative="1">
+      <w:start w:val="1"/>
+      <w:numFmt w:val="decimal"/>
+      <w:lvlText w:val="%7."/>
+      <w:lvlJc w:val="left"/>
+      <w:pPr>
+        <w:ind w:left="5040" w:hanging="360"/>
+      </w:pPr>
+    </w:lvl>
+    <w:lvl w:ilvl="7" w:tplc="20000019" w:tentative="1">
+      <w:start w:val="1"/>
+      <w:numFmt w:val="lowerLetter"/>
+      <w:lvlText w:val="%8."/>
+      <w:lvlJc w:val="left"/>
+      <w:pPr>
+        <w:ind w:left="5760" w:hanging="360"/>
+      </w:pPr>
+    </w:lvl>
+    <w:lvl w:ilvl="8" w:tplc="2000001B" w:tentative="1">
+      <w:start w:val="1"/>
+      <w:numFmt w:val="lowerRoman"/>
+      <w:lvlText w:val="%9."/>
+      <w:lvlJc w:val="right"/>
+      <w:pPr>
+        <w:ind w:left="6480" w:hanging="180"/>
+      </w:pPr>
+    </w:lvl>
+  </w:abstractNum>
+  <w:abstractNum w:abstractNumId="3" w15:restartNumberingAfterBreak="0">
     <w:nsid w:val="0518125D"/>
     <w:multiLevelType w:val="hybridMultilevel"/>
     <w:tmpl w:val="5150DA42"/>
@@ -2758,7 +3422,7 @@
       </w:pPr>
     </w:lvl>
   </w:abstractNum>
-  <w:abstractNum w:abstractNumId="2" w15:restartNumberingAfterBreak="0">
+  <w:abstractNum w:abstractNumId="4" w15:restartNumberingAfterBreak="0">
     <w:nsid w:val="08183845"/>
     <w:multiLevelType w:val="hybridMultilevel"/>
     <w:tmpl w:val="D12CFEA6"/>
@@ -2844,7 +3508,7 @@
       </w:pPr>
     </w:lvl>
   </w:abstractNum>
-  <w:abstractNum w:abstractNumId="3" w15:restartNumberingAfterBreak="0">
+  <w:abstractNum w:abstractNumId="5" w15:restartNumberingAfterBreak="0">
     <w:nsid w:val="0CD873AF"/>
     <w:multiLevelType w:val="hybridMultilevel"/>
     <w:tmpl w:val="B3E4E846"/>
@@ -2930,7 +3594,7 @@
       </w:pPr>
     </w:lvl>
   </w:abstractNum>
-  <w:abstractNum w:abstractNumId="4" w15:restartNumberingAfterBreak="0">
+  <w:abstractNum w:abstractNumId="6" w15:restartNumberingAfterBreak="0">
     <w:nsid w:val="104F5CA1"/>
     <w:multiLevelType w:val="hybridMultilevel"/>
     <w:tmpl w:val="FA0C29C0"/>
@@ -3016,7 +3680,120 @@
       </w:pPr>
     </w:lvl>
   </w:abstractNum>
-  <w:abstractNum w:abstractNumId="5" w15:restartNumberingAfterBreak="0">
+  <w:abstractNum w:abstractNumId="7" w15:restartNumberingAfterBreak="0">
+    <w:nsid w:val="126966FA"/>
+    <w:multiLevelType w:val="hybridMultilevel"/>
+    <w:tmpl w:val="8328FB70"/>
+    <w:lvl w:ilvl="0" w:tplc="20000001">
+      <w:start w:val="1"/>
+      <w:numFmt w:val="bullet"/>
+      <w:lvlText w:val=""/>
+      <w:lvlJc w:val="left"/>
+      <w:pPr>
+        <w:ind w:left="720" w:hanging="360"/>
+      </w:pPr>
+      <w:rPr>
+        <w:rFonts w:ascii="Symbol" w:hAnsi="Symbol" w:hint="default"/>
+      </w:rPr>
+    </w:lvl>
+    <w:lvl w:ilvl="1" w:tplc="20000003" w:tentative="1">
+      <w:start w:val="1"/>
+      <w:numFmt w:val="bullet"/>
+      <w:lvlText w:val="o"/>
+      <w:lvlJc w:val="left"/>
+      <w:pPr>
+        <w:ind w:left="1440" w:hanging="360"/>
+      </w:pPr>
+      <w:rPr>
+        <w:rFonts w:ascii="Courier New" w:hAnsi="Courier New" w:cs="Courier New" w:hint="default"/>
+      </w:rPr>
+    </w:lvl>
+    <w:lvl w:ilvl="2" w:tplc="20000005" w:tentative="1">
+      <w:start w:val="1"/>
+      <w:numFmt w:val="bullet"/>
+      <w:lvlText w:val=""/>
+      <w:lvlJc w:val="left"/>
+      <w:pPr>
+        <w:ind w:left="2160" w:hanging="360"/>
+      </w:pPr>
+      <w:rPr>
+        <w:rFonts w:ascii="Wingdings" w:hAnsi="Wingdings" w:hint="default"/>
+      </w:rPr>
+    </w:lvl>
+    <w:lvl w:ilvl="3" w:tplc="20000001" w:tentative="1">
+      <w:start w:val="1"/>
+      <w:numFmt w:val="bullet"/>
+      <w:lvlText w:val=""/>
+      <w:lvlJc w:val="left"/>
+      <w:pPr>
+        <w:ind w:left="2880" w:hanging="360"/>
+      </w:pPr>
+      <w:rPr>
+        <w:rFonts w:ascii="Symbol" w:hAnsi="Symbol" w:hint="default"/>
+      </w:rPr>
+    </w:lvl>
+    <w:lvl w:ilvl="4" w:tplc="20000003" w:tentative="1">
+      <w:start w:val="1"/>
+      <w:numFmt w:val="bullet"/>
+      <w:lvlText w:val="o"/>
+      <w:lvlJc w:val="left"/>
+      <w:pPr>
+        <w:ind w:left="3600" w:hanging="360"/>
+      </w:pPr>
+      <w:rPr>
+        <w:rFonts w:ascii="Courier New" w:hAnsi="Courier New" w:cs="Courier New" w:hint="default"/>
+      </w:rPr>
+    </w:lvl>
+    <w:lvl w:ilvl="5" w:tplc="20000005" w:tentative="1">
+      <w:start w:val="1"/>
+      <w:numFmt w:val="bullet"/>
+      <w:lvlText w:val=""/>
+      <w:lvlJc w:val="left"/>
+      <w:pPr>
+        <w:ind w:left="4320" w:hanging="360"/>
+      </w:pPr>
+      <w:rPr>
+        <w:rFonts w:ascii="Wingdings" w:hAnsi="Wingdings" w:hint="default"/>
+      </w:rPr>
+    </w:lvl>
+    <w:lvl w:ilvl="6" w:tplc="20000001" w:tentative="1">
+      <w:start w:val="1"/>
+      <w:numFmt w:val="bullet"/>
+      <w:lvlText w:val=""/>
+      <w:lvlJc w:val="left"/>
+      <w:pPr>
+        <w:ind w:left="5040" w:hanging="360"/>
+      </w:pPr>
+      <w:rPr>
+        <w:rFonts w:ascii="Symbol" w:hAnsi="Symbol" w:hint="default"/>
+      </w:rPr>
+    </w:lvl>
+    <w:lvl w:ilvl="7" w:tplc="20000003" w:tentative="1">
+      <w:start w:val="1"/>
+      <w:numFmt w:val="bullet"/>
+      <w:lvlText w:val="o"/>
+      <w:lvlJc w:val="left"/>
+      <w:pPr>
+        <w:ind w:left="5760" w:hanging="360"/>
+      </w:pPr>
+      <w:rPr>
+        <w:rFonts w:ascii="Courier New" w:hAnsi="Courier New" w:cs="Courier New" w:hint="default"/>
+      </w:rPr>
+    </w:lvl>
+    <w:lvl w:ilvl="8" w:tplc="20000005" w:tentative="1">
+      <w:start w:val="1"/>
+      <w:numFmt w:val="bullet"/>
+      <w:lvlText w:val=""/>
+      <w:lvlJc w:val="left"/>
+      <w:pPr>
+        <w:ind w:left="6480" w:hanging="360"/>
+      </w:pPr>
+      <w:rPr>
+        <w:rFonts w:ascii="Wingdings" w:hAnsi="Wingdings" w:hint="default"/>
+      </w:rPr>
+    </w:lvl>
+  </w:abstractNum>
+  <w:abstractNum w:abstractNumId="8" w15:restartNumberingAfterBreak="0">
     <w:nsid w:val="16E4704A"/>
     <w:multiLevelType w:val="hybridMultilevel"/>
     <w:tmpl w:val="1F3A4466"/>
@@ -3102,7 +3879,7 @@
       </w:pPr>
     </w:lvl>
   </w:abstractNum>
-  <w:abstractNum w:abstractNumId="6" w15:restartNumberingAfterBreak="0">
+  <w:abstractNum w:abstractNumId="9" w15:restartNumberingAfterBreak="0">
     <w:nsid w:val="170C569C"/>
     <w:multiLevelType w:val="hybridMultilevel"/>
     <w:tmpl w:val="C28E7164"/>
@@ -3192,7 +3969,7 @@
       </w:pPr>
     </w:lvl>
   </w:abstractNum>
-  <w:abstractNum w:abstractNumId="7" w15:restartNumberingAfterBreak="0">
+  <w:abstractNum w:abstractNumId="10" w15:restartNumberingAfterBreak="0">
     <w:nsid w:val="1850791B"/>
     <w:multiLevelType w:val="hybridMultilevel"/>
     <w:tmpl w:val="90BE6032"/>
@@ -3278,7 +4055,7 @@
       </w:pPr>
     </w:lvl>
   </w:abstractNum>
-  <w:abstractNum w:abstractNumId="8" w15:restartNumberingAfterBreak="0">
+  <w:abstractNum w:abstractNumId="11" w15:restartNumberingAfterBreak="0">
     <w:nsid w:val="188964F1"/>
     <w:multiLevelType w:val="hybridMultilevel"/>
     <w:tmpl w:val="82AECB20"/>
@@ -3391,7 +4168,7 @@
       </w:rPr>
     </w:lvl>
   </w:abstractNum>
-  <w:abstractNum w:abstractNumId="9" w15:restartNumberingAfterBreak="0">
+  <w:abstractNum w:abstractNumId="12" w15:restartNumberingAfterBreak="0">
     <w:nsid w:val="19BB47CE"/>
     <w:multiLevelType w:val="hybridMultilevel"/>
     <w:tmpl w:val="F60CCEA8"/>
@@ -3477,7 +4254,7 @@
       </w:pPr>
     </w:lvl>
   </w:abstractNum>
-  <w:abstractNum w:abstractNumId="10" w15:restartNumberingAfterBreak="0">
+  <w:abstractNum w:abstractNumId="13" w15:restartNumberingAfterBreak="0">
     <w:nsid w:val="1FA82CC4"/>
     <w:multiLevelType w:val="hybridMultilevel"/>
     <w:tmpl w:val="5BE8397C"/>
@@ -3563,7 +4340,7 @@
       </w:pPr>
     </w:lvl>
   </w:abstractNum>
-  <w:abstractNum w:abstractNumId="11" w15:restartNumberingAfterBreak="0">
+  <w:abstractNum w:abstractNumId="14" w15:restartNumberingAfterBreak="0">
     <w:nsid w:val="200506D4"/>
     <w:multiLevelType w:val="hybridMultilevel"/>
     <w:tmpl w:val="3EE67390"/>
@@ -3649,7 +4426,7 @@
       </w:pPr>
     </w:lvl>
   </w:abstractNum>
-  <w:abstractNum w:abstractNumId="12" w15:restartNumberingAfterBreak="0">
+  <w:abstractNum w:abstractNumId="15" w15:restartNumberingAfterBreak="0">
     <w:nsid w:val="20A7676F"/>
     <w:multiLevelType w:val="hybridMultilevel"/>
     <w:tmpl w:val="E60021FE"/>
@@ -3738,7 +4515,7 @@
       </w:pPr>
     </w:lvl>
   </w:abstractNum>
-  <w:abstractNum w:abstractNumId="13" w15:restartNumberingAfterBreak="0">
+  <w:abstractNum w:abstractNumId="16" w15:restartNumberingAfterBreak="0">
     <w:nsid w:val="25172C14"/>
     <w:multiLevelType w:val="hybridMultilevel"/>
     <w:tmpl w:val="6B842AD0"/>
@@ -3824,7 +4601,7 @@
       </w:pPr>
     </w:lvl>
   </w:abstractNum>
-  <w:abstractNum w:abstractNumId="14" w15:restartNumberingAfterBreak="0">
+  <w:abstractNum w:abstractNumId="17" w15:restartNumberingAfterBreak="0">
     <w:nsid w:val="2BA47448"/>
     <w:multiLevelType w:val="hybridMultilevel"/>
     <w:tmpl w:val="95383404"/>
@@ -3910,7 +4687,7 @@
       </w:pPr>
     </w:lvl>
   </w:abstractNum>
-  <w:abstractNum w:abstractNumId="15" w15:restartNumberingAfterBreak="0">
+  <w:abstractNum w:abstractNumId="18" w15:restartNumberingAfterBreak="0">
     <w:nsid w:val="2F0F01E8"/>
     <w:multiLevelType w:val="hybridMultilevel"/>
     <w:tmpl w:val="C21EB42A"/>
@@ -3996,7 +4773,7 @@
       </w:pPr>
     </w:lvl>
   </w:abstractNum>
-  <w:abstractNum w:abstractNumId="16" w15:restartNumberingAfterBreak="0">
+  <w:abstractNum w:abstractNumId="19" w15:restartNumberingAfterBreak="0">
     <w:nsid w:val="381C48BE"/>
     <w:multiLevelType w:val="hybridMultilevel"/>
     <w:tmpl w:val="968E66C2"/>
@@ -4082,7 +4859,7 @@
       </w:pPr>
     </w:lvl>
   </w:abstractNum>
-  <w:abstractNum w:abstractNumId="17" w15:restartNumberingAfterBreak="0">
+  <w:abstractNum w:abstractNumId="20" w15:restartNumberingAfterBreak="0">
     <w:nsid w:val="3BD40678"/>
     <w:multiLevelType w:val="hybridMultilevel"/>
     <w:tmpl w:val="C2F268F2"/>
@@ -4168,7 +4945,7 @@
       </w:pPr>
     </w:lvl>
   </w:abstractNum>
-  <w:abstractNum w:abstractNumId="18" w15:restartNumberingAfterBreak="0">
+  <w:abstractNum w:abstractNumId="21" w15:restartNumberingAfterBreak="0">
     <w:nsid w:val="3D145E1D"/>
     <w:multiLevelType w:val="hybridMultilevel"/>
     <w:tmpl w:val="1C3CACAC"/>
@@ -4254,7 +5031,7 @@
       </w:pPr>
     </w:lvl>
   </w:abstractNum>
-  <w:abstractNum w:abstractNumId="19" w15:restartNumberingAfterBreak="0">
+  <w:abstractNum w:abstractNumId="22" w15:restartNumberingAfterBreak="0">
     <w:nsid w:val="3ED6562B"/>
     <w:multiLevelType w:val="hybridMultilevel"/>
     <w:tmpl w:val="DF8EC9EE"/>
@@ -4340,7 +5117,7 @@
       </w:pPr>
     </w:lvl>
   </w:abstractNum>
-  <w:abstractNum w:abstractNumId="20" w15:restartNumberingAfterBreak="0">
+  <w:abstractNum w:abstractNumId="23" w15:restartNumberingAfterBreak="0">
     <w:nsid w:val="453A00E7"/>
     <w:multiLevelType w:val="hybridMultilevel"/>
     <w:tmpl w:val="6088B5FA"/>
@@ -4454,7 +5231,7 @@
       </w:rPr>
     </w:lvl>
   </w:abstractNum>
-  <w:abstractNum w:abstractNumId="21" w15:restartNumberingAfterBreak="0">
+  <w:abstractNum w:abstractNumId="24" w15:restartNumberingAfterBreak="0">
     <w:nsid w:val="45423E33"/>
     <w:multiLevelType w:val="hybridMultilevel"/>
     <w:tmpl w:val="B2EEF078"/>
@@ -4540,7 +5317,7 @@
       </w:pPr>
     </w:lvl>
   </w:abstractNum>
-  <w:abstractNum w:abstractNumId="22" w15:restartNumberingAfterBreak="0">
+  <w:abstractNum w:abstractNumId="25" w15:restartNumberingAfterBreak="0">
     <w:nsid w:val="4636461D"/>
     <w:multiLevelType w:val="hybridMultilevel"/>
     <w:tmpl w:val="2D8A733C"/>
@@ -4626,7 +5403,7 @@
       </w:pPr>
     </w:lvl>
   </w:abstractNum>
-  <w:abstractNum w:abstractNumId="23" w15:restartNumberingAfterBreak="0">
+  <w:abstractNum w:abstractNumId="26" w15:restartNumberingAfterBreak="0">
     <w:nsid w:val="46FA393D"/>
     <w:multiLevelType w:val="hybridMultilevel"/>
     <w:tmpl w:val="63262418"/>
@@ -4715,7 +5492,7 @@
       </w:pPr>
     </w:lvl>
   </w:abstractNum>
-  <w:abstractNum w:abstractNumId="24" w15:restartNumberingAfterBreak="0">
+  <w:abstractNum w:abstractNumId="27" w15:restartNumberingAfterBreak="0">
     <w:nsid w:val="47996948"/>
     <w:multiLevelType w:val="hybridMultilevel"/>
     <w:tmpl w:val="B374EBAE"/>
@@ -4801,7 +5578,7 @@
       </w:pPr>
     </w:lvl>
   </w:abstractNum>
-  <w:abstractNum w:abstractNumId="25" w15:restartNumberingAfterBreak="0">
+  <w:abstractNum w:abstractNumId="28" w15:restartNumberingAfterBreak="0">
     <w:nsid w:val="4E607547"/>
     <w:multiLevelType w:val="hybridMultilevel"/>
     <w:tmpl w:val="51361340"/>
@@ -4914,7 +5691,7 @@
       </w:rPr>
     </w:lvl>
   </w:abstractNum>
-  <w:abstractNum w:abstractNumId="26" w15:restartNumberingAfterBreak="0">
+  <w:abstractNum w:abstractNumId="29" w15:restartNumberingAfterBreak="0">
     <w:nsid w:val="4F2E54EE"/>
     <w:multiLevelType w:val="hybridMultilevel"/>
     <w:tmpl w:val="79DA27EC"/>
@@ -5003,7 +5780,7 @@
       </w:pPr>
     </w:lvl>
   </w:abstractNum>
-  <w:abstractNum w:abstractNumId="27" w15:restartNumberingAfterBreak="0">
+  <w:abstractNum w:abstractNumId="30" w15:restartNumberingAfterBreak="0">
     <w:nsid w:val="55BB3747"/>
     <w:multiLevelType w:val="hybridMultilevel"/>
     <w:tmpl w:val="D12CFEA6"/>
@@ -5089,7 +5866,7 @@
       </w:pPr>
     </w:lvl>
   </w:abstractNum>
-  <w:abstractNum w:abstractNumId="28" w15:restartNumberingAfterBreak="0">
+  <w:abstractNum w:abstractNumId="31" w15:restartNumberingAfterBreak="0">
     <w:nsid w:val="572025D5"/>
     <w:multiLevelType w:val="hybridMultilevel"/>
     <w:tmpl w:val="51582648"/>
@@ -5175,7 +5952,7 @@
       </w:pPr>
     </w:lvl>
   </w:abstractNum>
-  <w:abstractNum w:abstractNumId="29" w15:restartNumberingAfterBreak="0">
+  <w:abstractNum w:abstractNumId="32" w15:restartNumberingAfterBreak="0">
     <w:nsid w:val="58307C74"/>
     <w:multiLevelType w:val="hybridMultilevel"/>
     <w:tmpl w:val="82C8C89A"/>
@@ -5261,7 +6038,7 @@
       </w:pPr>
     </w:lvl>
   </w:abstractNum>
-  <w:abstractNum w:abstractNumId="30" w15:restartNumberingAfterBreak="0">
+  <w:abstractNum w:abstractNumId="33" w15:restartNumberingAfterBreak="0">
     <w:nsid w:val="5C3815B4"/>
     <w:multiLevelType w:val="hybridMultilevel"/>
     <w:tmpl w:val="0B58961E"/>
@@ -5347,7 +6124,7 @@
       </w:pPr>
     </w:lvl>
   </w:abstractNum>
-  <w:abstractNum w:abstractNumId="31" w15:restartNumberingAfterBreak="0">
+  <w:abstractNum w:abstractNumId="34" w15:restartNumberingAfterBreak="0">
     <w:nsid w:val="5D5C4ED1"/>
     <w:multiLevelType w:val="hybridMultilevel"/>
     <w:tmpl w:val="B77CB1BE"/>
@@ -5433,7 +6210,7 @@
       </w:pPr>
     </w:lvl>
   </w:abstractNum>
-  <w:abstractNum w:abstractNumId="32" w15:restartNumberingAfterBreak="0">
+  <w:abstractNum w:abstractNumId="35" w15:restartNumberingAfterBreak="0">
     <w:nsid w:val="5F591F26"/>
     <w:multiLevelType w:val="hybridMultilevel"/>
     <w:tmpl w:val="431E6B7A"/>
@@ -5519,7 +6296,7 @@
       </w:pPr>
     </w:lvl>
   </w:abstractNum>
-  <w:abstractNum w:abstractNumId="33" w15:restartNumberingAfterBreak="0">
+  <w:abstractNum w:abstractNumId="36" w15:restartNumberingAfterBreak="0">
     <w:nsid w:val="60056976"/>
     <w:multiLevelType w:val="hybridMultilevel"/>
     <w:tmpl w:val="40E85DD4"/>
@@ -5605,7 +6382,120 @@
       </w:pPr>
     </w:lvl>
   </w:abstractNum>
-  <w:abstractNum w:abstractNumId="34" w15:restartNumberingAfterBreak="0">
+  <w:abstractNum w:abstractNumId="37" w15:restartNumberingAfterBreak="0">
+    <w:nsid w:val="63F87B92"/>
+    <w:multiLevelType w:val="hybridMultilevel"/>
+    <w:tmpl w:val="4ABC69CE"/>
+    <w:lvl w:ilvl="0" w:tplc="20000001">
+      <w:start w:val="1"/>
+      <w:numFmt w:val="bullet"/>
+      <w:lvlText w:val=""/>
+      <w:lvlJc w:val="left"/>
+      <w:pPr>
+        <w:ind w:left="720" w:hanging="360"/>
+      </w:pPr>
+      <w:rPr>
+        <w:rFonts w:ascii="Symbol" w:hAnsi="Symbol" w:hint="default"/>
+      </w:rPr>
+    </w:lvl>
+    <w:lvl w:ilvl="1" w:tplc="20000003">
+      <w:start w:val="1"/>
+      <w:numFmt w:val="bullet"/>
+      <w:lvlText w:val="o"/>
+      <w:lvlJc w:val="left"/>
+      <w:pPr>
+        <w:ind w:left="1440" w:hanging="360"/>
+      </w:pPr>
+      <w:rPr>
+        <w:rFonts w:ascii="Courier New" w:hAnsi="Courier New" w:cs="Courier New" w:hint="default"/>
+      </w:rPr>
+    </w:lvl>
+    <w:lvl w:ilvl="2" w:tplc="20000005">
+      <w:start w:val="1"/>
+      <w:numFmt w:val="bullet"/>
+      <w:lvlText w:val=""/>
+      <w:lvlJc w:val="left"/>
+      <w:pPr>
+        <w:ind w:left="2160" w:hanging="360"/>
+      </w:pPr>
+      <w:rPr>
+        <w:rFonts w:ascii="Wingdings" w:hAnsi="Wingdings" w:hint="default"/>
+      </w:rPr>
+    </w:lvl>
+    <w:lvl w:ilvl="3" w:tplc="20000001" w:tentative="1">
+      <w:start w:val="1"/>
+      <w:numFmt w:val="bullet"/>
+      <w:lvlText w:val=""/>
+      <w:lvlJc w:val="left"/>
+      <w:pPr>
+        <w:ind w:left="2880" w:hanging="360"/>
+      </w:pPr>
+      <w:rPr>
+        <w:rFonts w:ascii="Symbol" w:hAnsi="Symbol" w:hint="default"/>
+      </w:rPr>
+    </w:lvl>
+    <w:lvl w:ilvl="4" w:tplc="20000003" w:tentative="1">
+      <w:start w:val="1"/>
+      <w:numFmt w:val="bullet"/>
+      <w:lvlText w:val="o"/>
+      <w:lvlJc w:val="left"/>
+      <w:pPr>
+        <w:ind w:left="3600" w:hanging="360"/>
+      </w:pPr>
+      <w:rPr>
+        <w:rFonts w:ascii="Courier New" w:hAnsi="Courier New" w:cs="Courier New" w:hint="default"/>
+      </w:rPr>
+    </w:lvl>
+    <w:lvl w:ilvl="5" w:tplc="20000005" w:tentative="1">
+      <w:start w:val="1"/>
+      <w:numFmt w:val="bullet"/>
+      <w:lvlText w:val=""/>
+      <w:lvlJc w:val="left"/>
+      <w:pPr>
+        <w:ind w:left="4320" w:hanging="360"/>
+      </w:pPr>
+      <w:rPr>
+        <w:rFonts w:ascii="Wingdings" w:hAnsi="Wingdings" w:hint="default"/>
+      </w:rPr>
+    </w:lvl>
+    <w:lvl w:ilvl="6" w:tplc="20000001" w:tentative="1">
+      <w:start w:val="1"/>
+      <w:numFmt w:val="bullet"/>
+      <w:lvlText w:val=""/>
+      <w:lvlJc w:val="left"/>
+      <w:pPr>
+        <w:ind w:left="5040" w:hanging="360"/>
+      </w:pPr>
+      <w:rPr>
+        <w:rFonts w:ascii="Symbol" w:hAnsi="Symbol" w:hint="default"/>
+      </w:rPr>
+    </w:lvl>
+    <w:lvl w:ilvl="7" w:tplc="20000003" w:tentative="1">
+      <w:start w:val="1"/>
+      <w:numFmt w:val="bullet"/>
+      <w:lvlText w:val="o"/>
+      <w:lvlJc w:val="left"/>
+      <w:pPr>
+        <w:ind w:left="5760" w:hanging="360"/>
+      </w:pPr>
+      <w:rPr>
+        <w:rFonts w:ascii="Courier New" w:hAnsi="Courier New" w:cs="Courier New" w:hint="default"/>
+      </w:rPr>
+    </w:lvl>
+    <w:lvl w:ilvl="8" w:tplc="20000005" w:tentative="1">
+      <w:start w:val="1"/>
+      <w:numFmt w:val="bullet"/>
+      <w:lvlText w:val=""/>
+      <w:lvlJc w:val="left"/>
+      <w:pPr>
+        <w:ind w:left="6480" w:hanging="360"/>
+      </w:pPr>
+      <w:rPr>
+        <w:rFonts w:ascii="Wingdings" w:hAnsi="Wingdings" w:hint="default"/>
+      </w:rPr>
+    </w:lvl>
+  </w:abstractNum>
+  <w:abstractNum w:abstractNumId="38" w15:restartNumberingAfterBreak="0">
     <w:nsid w:val="65BA67D1"/>
     <w:multiLevelType w:val="hybridMultilevel"/>
     <w:tmpl w:val="21F893AC"/>
@@ -5691,7 +6581,7 @@
       </w:pPr>
     </w:lvl>
   </w:abstractNum>
-  <w:abstractNum w:abstractNumId="35" w15:restartNumberingAfterBreak="0">
+  <w:abstractNum w:abstractNumId="39" w15:restartNumberingAfterBreak="0">
     <w:nsid w:val="6DEF4548"/>
     <w:multiLevelType w:val="hybridMultilevel"/>
     <w:tmpl w:val="59DE04B2"/>
@@ -5777,7 +6667,7 @@
       </w:pPr>
     </w:lvl>
   </w:abstractNum>
-  <w:abstractNum w:abstractNumId="36" w15:restartNumberingAfterBreak="0">
+  <w:abstractNum w:abstractNumId="40" w15:restartNumberingAfterBreak="0">
     <w:nsid w:val="71580AA5"/>
     <w:multiLevelType w:val="hybridMultilevel"/>
     <w:tmpl w:val="191A566E"/>
@@ -5863,7 +6753,7 @@
       </w:pPr>
     </w:lvl>
   </w:abstractNum>
-  <w:abstractNum w:abstractNumId="37" w15:restartNumberingAfterBreak="0">
+  <w:abstractNum w:abstractNumId="41" w15:restartNumberingAfterBreak="0">
     <w:nsid w:val="726D0DCD"/>
     <w:multiLevelType w:val="hybridMultilevel"/>
     <w:tmpl w:val="6088B5FA"/>
@@ -5977,7 +6867,7 @@
       </w:rPr>
     </w:lvl>
   </w:abstractNum>
-  <w:abstractNum w:abstractNumId="38" w15:restartNumberingAfterBreak="0">
+  <w:abstractNum w:abstractNumId="42" w15:restartNumberingAfterBreak="0">
     <w:nsid w:val="752C7809"/>
     <w:multiLevelType w:val="hybridMultilevel"/>
     <w:tmpl w:val="AC48DF44"/>
@@ -6063,7 +6953,7 @@
       </w:pPr>
     </w:lvl>
   </w:abstractNum>
-  <w:abstractNum w:abstractNumId="39" w15:restartNumberingAfterBreak="0">
+  <w:abstractNum w:abstractNumId="43" w15:restartNumberingAfterBreak="0">
     <w:nsid w:val="75CD7E43"/>
     <w:multiLevelType w:val="hybridMultilevel"/>
     <w:tmpl w:val="56AA4260"/>
@@ -6176,7 +7066,7 @@
       </w:rPr>
     </w:lvl>
   </w:abstractNum>
-  <w:abstractNum w:abstractNumId="40" w15:restartNumberingAfterBreak="0">
+  <w:abstractNum w:abstractNumId="44" w15:restartNumberingAfterBreak="0">
     <w:nsid w:val="783A1B24"/>
     <w:multiLevelType w:val="hybridMultilevel"/>
     <w:tmpl w:val="CACC9126"/>
@@ -6262,7 +7152,7 @@
       </w:pPr>
     </w:lvl>
   </w:abstractNum>
-  <w:abstractNum w:abstractNumId="41" w15:restartNumberingAfterBreak="0">
+  <w:abstractNum w:abstractNumId="45" w15:restartNumberingAfterBreak="0">
     <w:nsid w:val="786804AD"/>
     <w:multiLevelType w:val="hybridMultilevel"/>
     <w:tmpl w:val="674C56FC"/>
@@ -6375,7 +7265,7 @@
       </w:rPr>
     </w:lvl>
   </w:abstractNum>
-  <w:abstractNum w:abstractNumId="42" w15:restartNumberingAfterBreak="0">
+  <w:abstractNum w:abstractNumId="46" w15:restartNumberingAfterBreak="0">
     <w:nsid w:val="7C511135"/>
     <w:multiLevelType w:val="hybridMultilevel"/>
     <w:tmpl w:val="BFD0139E"/>
@@ -6461,7 +7351,7 @@
       </w:pPr>
     </w:lvl>
   </w:abstractNum>
-  <w:abstractNum w:abstractNumId="43" w15:restartNumberingAfterBreak="0">
+  <w:abstractNum w:abstractNumId="47" w15:restartNumberingAfterBreak="0">
     <w:nsid w:val="7D5868CD"/>
     <w:multiLevelType w:val="hybridMultilevel"/>
     <w:tmpl w:val="6DCA5EC0"/>
@@ -6547,144 +7437,156 @@
       </w:pPr>
     </w:lvl>
   </w:abstractNum>
-  <w:num w:numId="1">
+  <w:num w:numId="1" w16cid:durableId="13967741">
+    <w:abstractNumId w:val="41"/>
+  </w:num>
+  <w:num w:numId="2" w16cid:durableId="1708145111">
+    <w:abstractNumId w:val="23"/>
+  </w:num>
+  <w:num w:numId="3" w16cid:durableId="672954904">
+    <w:abstractNumId w:val="9"/>
+  </w:num>
+  <w:num w:numId="4" w16cid:durableId="316764477">
+    <w:abstractNumId w:val="27"/>
+  </w:num>
+  <w:num w:numId="5" w16cid:durableId="1914198737">
+    <w:abstractNumId w:val="32"/>
+  </w:num>
+  <w:num w:numId="6" w16cid:durableId="1406997500">
+    <w:abstractNumId w:val="25"/>
+  </w:num>
+  <w:num w:numId="7" w16cid:durableId="792552221">
+    <w:abstractNumId w:val="44"/>
+  </w:num>
+  <w:num w:numId="8" w16cid:durableId="839733615">
+    <w:abstractNumId w:val="35"/>
+  </w:num>
+  <w:num w:numId="9" w16cid:durableId="771708866">
+    <w:abstractNumId w:val="39"/>
+  </w:num>
+  <w:num w:numId="10" w16cid:durableId="1990942473">
+    <w:abstractNumId w:val="8"/>
+  </w:num>
+  <w:num w:numId="11" w16cid:durableId="106197281">
+    <w:abstractNumId w:val="45"/>
+  </w:num>
+  <w:num w:numId="12" w16cid:durableId="1159153847">
+    <w:abstractNumId w:val="1"/>
+  </w:num>
+  <w:num w:numId="13" w16cid:durableId="1946881848">
+    <w:abstractNumId w:val="33"/>
+  </w:num>
+  <w:num w:numId="14" w16cid:durableId="1996908635">
+    <w:abstractNumId w:val="3"/>
+  </w:num>
+  <w:num w:numId="15" w16cid:durableId="25301234">
+    <w:abstractNumId w:val="40"/>
+  </w:num>
+  <w:num w:numId="16" w16cid:durableId="18900329">
+    <w:abstractNumId w:val="18"/>
+  </w:num>
+  <w:num w:numId="17" w16cid:durableId="1672488559">
+    <w:abstractNumId w:val="30"/>
+  </w:num>
+  <w:num w:numId="18" w16cid:durableId="272984592">
+    <w:abstractNumId w:val="38"/>
+  </w:num>
+  <w:num w:numId="19" w16cid:durableId="1570994501">
+    <w:abstractNumId w:val="31"/>
+  </w:num>
+  <w:num w:numId="20" w16cid:durableId="1613434064">
+    <w:abstractNumId w:val="16"/>
+  </w:num>
+  <w:num w:numId="21" w16cid:durableId="1154832833">
+    <w:abstractNumId w:val="10"/>
+  </w:num>
+  <w:num w:numId="22" w16cid:durableId="208153668">
+    <w:abstractNumId w:val="17"/>
+  </w:num>
+  <w:num w:numId="23" w16cid:durableId="566300534">
+    <w:abstractNumId w:val="47"/>
+  </w:num>
+  <w:num w:numId="24" w16cid:durableId="1963490440">
+    <w:abstractNumId w:val="46"/>
+  </w:num>
+  <w:num w:numId="25" w16cid:durableId="18632124">
+    <w:abstractNumId w:val="21"/>
+  </w:num>
+  <w:num w:numId="26" w16cid:durableId="1494183491">
+    <w:abstractNumId w:val="14"/>
+  </w:num>
+  <w:num w:numId="27" w16cid:durableId="1628972934">
+    <w:abstractNumId w:val="19"/>
+  </w:num>
+  <w:num w:numId="28" w16cid:durableId="1332371867">
+    <w:abstractNumId w:val="4"/>
+  </w:num>
+  <w:num w:numId="29" w16cid:durableId="1438913731">
+    <w:abstractNumId w:val="12"/>
+  </w:num>
+  <w:num w:numId="30" w16cid:durableId="1379890728">
+    <w:abstractNumId w:val="5"/>
+  </w:num>
+  <w:num w:numId="31" w16cid:durableId="132413775">
+    <w:abstractNumId w:val="42"/>
+  </w:num>
+  <w:num w:numId="32" w16cid:durableId="153570698">
+    <w:abstractNumId w:val="34"/>
+  </w:num>
+  <w:num w:numId="33" w16cid:durableId="1930843541">
+    <w:abstractNumId w:val="13"/>
+  </w:num>
+  <w:num w:numId="34" w16cid:durableId="1337727290">
+    <w:abstractNumId w:val="6"/>
+  </w:num>
+  <w:num w:numId="35" w16cid:durableId="998465440">
+    <w:abstractNumId w:val="20"/>
+  </w:num>
+  <w:num w:numId="36" w16cid:durableId="1051270769">
+    <w:abstractNumId w:val="24"/>
+  </w:num>
+  <w:num w:numId="37" w16cid:durableId="301738353">
+    <w:abstractNumId w:val="36"/>
+  </w:num>
+  <w:num w:numId="38" w16cid:durableId="557201934">
+    <w:abstractNumId w:val="22"/>
+  </w:num>
+  <w:num w:numId="39" w16cid:durableId="1720085288">
+    <w:abstractNumId w:val="28"/>
+  </w:num>
+  <w:num w:numId="40" w16cid:durableId="476534509">
+    <w:abstractNumId w:val="43"/>
+  </w:num>
+  <w:num w:numId="41" w16cid:durableId="1897474663">
+    <w:abstractNumId w:val="26"/>
+  </w:num>
+  <w:num w:numId="42" w16cid:durableId="1409309715">
+    <w:abstractNumId w:val="15"/>
+  </w:num>
+  <w:num w:numId="43" w16cid:durableId="95516184">
+    <w:abstractNumId w:val="29"/>
+  </w:num>
+  <w:num w:numId="44" w16cid:durableId="1474979819">
+    <w:abstractNumId w:val="11"/>
+  </w:num>
+  <w:num w:numId="45" w16cid:durableId="658075078">
+    <w:abstractNumId w:val="7"/>
+  </w:num>
+  <w:num w:numId="46" w16cid:durableId="1809467589">
+    <w:abstractNumId w:val="0"/>
+  </w:num>
+  <w:num w:numId="47" w16cid:durableId="1650666571">
     <w:abstractNumId w:val="37"/>
   </w:num>
-  <w:num w:numId="2">
-    <w:abstractNumId w:val="20"/>
-  </w:num>
-  <w:num w:numId="3">
-    <w:abstractNumId w:val="6"/>
-  </w:num>
-  <w:num w:numId="4">
-    <w:abstractNumId w:val="24"/>
-  </w:num>
-  <w:num w:numId="5">
-    <w:abstractNumId w:val="29"/>
-  </w:num>
-  <w:num w:numId="6">
-    <w:abstractNumId w:val="22"/>
-  </w:num>
-  <w:num w:numId="7">
-    <w:abstractNumId w:val="40"/>
-  </w:num>
-  <w:num w:numId="8">
-    <w:abstractNumId w:val="32"/>
-  </w:num>
-  <w:num w:numId="9">
-    <w:abstractNumId w:val="35"/>
-  </w:num>
-  <w:num w:numId="10">
-    <w:abstractNumId w:val="5"/>
-  </w:num>
-  <w:num w:numId="11">
-    <w:abstractNumId w:val="41"/>
-  </w:num>
-  <w:num w:numId="12">
-    <w:abstractNumId w:val="0"/>
-  </w:num>
-  <w:num w:numId="13">
-    <w:abstractNumId w:val="30"/>
-  </w:num>
-  <w:num w:numId="14">
-    <w:abstractNumId w:val="1"/>
-  </w:num>
-  <w:num w:numId="15">
-    <w:abstractNumId w:val="36"/>
-  </w:num>
-  <w:num w:numId="16">
-    <w:abstractNumId w:val="15"/>
-  </w:num>
-  <w:num w:numId="17">
-    <w:abstractNumId w:val="27"/>
-  </w:num>
-  <w:num w:numId="18">
-    <w:abstractNumId w:val="34"/>
-  </w:num>
-  <w:num w:numId="19">
-    <w:abstractNumId w:val="28"/>
-  </w:num>
-  <w:num w:numId="20">
-    <w:abstractNumId w:val="13"/>
-  </w:num>
-  <w:num w:numId="21">
-    <w:abstractNumId w:val="7"/>
-  </w:num>
-  <w:num w:numId="22">
-    <w:abstractNumId w:val="14"/>
-  </w:num>
-  <w:num w:numId="23">
-    <w:abstractNumId w:val="43"/>
-  </w:num>
-  <w:num w:numId="24">
-    <w:abstractNumId w:val="42"/>
-  </w:num>
-  <w:num w:numId="25">
-    <w:abstractNumId w:val="18"/>
-  </w:num>
-  <w:num w:numId="26">
-    <w:abstractNumId w:val="11"/>
-  </w:num>
-  <w:num w:numId="27">
-    <w:abstractNumId w:val="16"/>
-  </w:num>
-  <w:num w:numId="28">
+  <w:num w:numId="48" w16cid:durableId="1108698062">
     <w:abstractNumId w:val="2"/>
-  </w:num>
-  <w:num w:numId="29">
-    <w:abstractNumId w:val="9"/>
-  </w:num>
-  <w:num w:numId="30">
-    <w:abstractNumId w:val="3"/>
-  </w:num>
-  <w:num w:numId="31">
-    <w:abstractNumId w:val="38"/>
-  </w:num>
-  <w:num w:numId="32">
-    <w:abstractNumId w:val="31"/>
-  </w:num>
-  <w:num w:numId="33">
-    <w:abstractNumId w:val="10"/>
-  </w:num>
-  <w:num w:numId="34">
-    <w:abstractNumId w:val="4"/>
-  </w:num>
-  <w:num w:numId="35">
-    <w:abstractNumId w:val="17"/>
-  </w:num>
-  <w:num w:numId="36">
-    <w:abstractNumId w:val="21"/>
-  </w:num>
-  <w:num w:numId="37">
-    <w:abstractNumId w:val="33"/>
-  </w:num>
-  <w:num w:numId="38">
-    <w:abstractNumId w:val="19"/>
-  </w:num>
-  <w:num w:numId="39">
-    <w:abstractNumId w:val="25"/>
-  </w:num>
-  <w:num w:numId="40">
-    <w:abstractNumId w:val="39"/>
-  </w:num>
-  <w:num w:numId="41">
-    <w:abstractNumId w:val="23"/>
-  </w:num>
-  <w:num w:numId="42">
-    <w:abstractNumId w:val="12"/>
-  </w:num>
-  <w:num w:numId="43">
-    <w:abstractNumId w:val="26"/>
-  </w:num>
-  <w:num w:numId="44">
-    <w:abstractNumId w:val="8"/>
   </w:num>
   <w:numIdMacAtCleanup w:val="12"/>
 </w:numbering>
 </file>
 
 <file path=word/styles.xml><?xml version="1.0" encoding="utf-8"?>
-<w:styles xmlns:mc="http://schemas.openxmlformats.org/markup-compatibility/2006" xmlns:r="http://schemas.openxmlformats.org/officeDocument/2006/relationships" xmlns:w="http://schemas.openxmlformats.org/wordprocessingml/2006/main" xmlns:w14="http://schemas.microsoft.com/office/word/2010/wordml" xmlns:w15="http://schemas.microsoft.com/office/word/2012/wordml" xmlns:w16cid="http://schemas.microsoft.com/office/word/2016/wordml/cid" xmlns:w16se="http://schemas.microsoft.com/office/word/2015/wordml/symex" mc:Ignorable="w14 w15 w16se w16cid">
+<w:styles xmlns:mc="http://schemas.openxmlformats.org/markup-compatibility/2006" xmlns:r="http://schemas.openxmlformats.org/officeDocument/2006/relationships" xmlns:w="http://schemas.openxmlformats.org/wordprocessingml/2006/main" xmlns:w14="http://schemas.microsoft.com/office/word/2010/wordml" xmlns:w15="http://schemas.microsoft.com/office/word/2012/wordml" xmlns:w16cex="http://schemas.microsoft.com/office/word/2018/wordml/cex" xmlns:w16cid="http://schemas.microsoft.com/office/word/2016/wordml/cid" xmlns:w16="http://schemas.microsoft.com/office/word/2018/wordml" xmlns:w16sdtdh="http://schemas.microsoft.com/office/word/2020/wordml/sdtdatahash" xmlns:w16se="http://schemas.microsoft.com/office/word/2015/wordml/symex" mc:Ignorable="w14 w15 w16se w16cid w16 w16cex w16sdtdh">
   <w:docDefaults>
     <w:rPrDefault>
       <w:rPr>
@@ -6700,7 +7602,7 @@
       </w:pPr>
     </w:pPrDefault>
   </w:docDefaults>
-  <w:latentStyles w:defLockedState="0" w:defUIPriority="99" w:defSemiHidden="0" w:defUnhideWhenUsed="0" w:defQFormat="0" w:count="375">
+  <w:latentStyles w:defLockedState="0" w:defUIPriority="99" w:defSemiHidden="0" w:defUnhideWhenUsed="0" w:defQFormat="0" w:count="376">
     <w:lsdException w:name="Normal" w:uiPriority="0" w:qFormat="1"/>
     <w:lsdException w:name="heading 1" w:uiPriority="0" w:qFormat="1"/>
     <w:lsdException w:name="heading 2" w:semiHidden="1" w:uiPriority="9" w:unhideWhenUsed="1" w:qFormat="1"/>
@@ -7076,6 +7978,7 @@
     <w:lsdException w:name="Smart Hyperlink" w:semiHidden="1" w:unhideWhenUsed="1"/>
     <w:lsdException w:name="Hashtag" w:semiHidden="1" w:unhideWhenUsed="1"/>
     <w:lsdException w:name="Unresolved Mention" w:semiHidden="1" w:unhideWhenUsed="1"/>
+    <w:lsdException w:name="Smart Link" w:semiHidden="1" w:unhideWhenUsed="1"/>
   </w:latentStyles>
   <w:style w:type="paragraph" w:default="1" w:styleId="Normal">
     <w:name w:val="Normal"/>

</xml_diff>